<commit_message>
feat : first iteration, user stories and DUC : UserStories updated
</commit_message>
<xml_diff>
--- a/UserStories.docx
+++ b/UserStories.docx
@@ -18,47 +18,7 @@
           <w:sz w:val="32"/>
           <w:szCs w:val="32"/>
         </w:rPr>
-        <w:t xml:space="preserve">Document : </w:t>
-      </w:r>
-      <w:r>
-        <w:rPr>
-          <w:color w:val="4472C4" w:themeColor="accent1"/>
-          <w:sz w:val="32"/>
-          <w:szCs w:val="32"/>
-        </w:rPr>
-        <w:t>Proposition</w:t>
-      </w:r>
-      <w:r>
-        <w:rPr>
-          <w:color w:val="4472C4" w:themeColor="accent1"/>
-          <w:sz w:val="32"/>
-          <w:szCs w:val="32"/>
-        </w:rPr>
-        <w:t xml:space="preserve"> </w:t>
-      </w:r>
-      <w:r>
-        <w:rPr>
-          <w:color w:val="4472C4" w:themeColor="accent1"/>
-          <w:sz w:val="32"/>
-          <w:szCs w:val="32"/>
-        </w:rPr>
-        <w:t>Au</w:t>
-      </w:r>
-      <w:r>
-        <w:rPr>
-          <w:color w:val="4472C4" w:themeColor="accent1"/>
-          <w:sz w:val="32"/>
-          <w:szCs w:val="32"/>
-        </w:rPr>
-        <w:t xml:space="preserve"> </w:t>
-      </w:r>
-      <w:r>
-        <w:rPr>
-          <w:color w:val="4472C4" w:themeColor="accent1"/>
-          <w:sz w:val="32"/>
-          <w:szCs w:val="32"/>
-        </w:rPr>
-        <w:t>Comite</w:t>
+        <w:t>Document : Proposition Au Comite</w:t>
       </w:r>
     </w:p>
     <w:tbl>
@@ -141,15 +101,7 @@
                 <w:sz w:val="24"/>
                 <w:szCs w:val="24"/>
               </w:rPr>
-              <w:t>tre</w:t>
-            </w:r>
-            <w:r>
-              <w:rPr>
-                <w:color w:val="000000" w:themeColor="text1"/>
-                <w:sz w:val="24"/>
-                <w:szCs w:val="24"/>
-              </w:rPr>
-              <w:t xml:space="preserve"> mentor ou mentoré</w:t>
+              <w:t>tre mentor ou mentoré</w:t>
             </w:r>
           </w:p>
           <w:p>
@@ -209,31 +161,7 @@
                 <w:sz w:val="24"/>
                 <w:szCs w:val="24"/>
               </w:rPr>
-              <w:t xml:space="preserve">Des </w:t>
-            </w:r>
-            <w:r>
-              <w:rPr>
-                <w:color w:val="000000" w:themeColor="text1"/>
-                <w:sz w:val="24"/>
-                <w:szCs w:val="24"/>
-              </w:rPr>
-              <w:t>personnes de l'entreprise se porte</w:t>
-            </w:r>
-            <w:r>
-              <w:rPr>
-                <w:color w:val="000000" w:themeColor="text1"/>
-                <w:sz w:val="24"/>
-                <w:szCs w:val="24"/>
-              </w:rPr>
-              <w:t xml:space="preserve">nt </w:t>
-            </w:r>
-            <w:r>
-              <w:rPr>
-                <w:color w:val="000000" w:themeColor="text1"/>
-                <w:sz w:val="24"/>
-                <w:szCs w:val="24"/>
-              </w:rPr>
-              <w:t>volontaires pour être mentor ou mentoré</w:t>
+              <w:t>Des personnes de l'entreprise se portent volontaires pour être mentor ou mentoré</w:t>
             </w:r>
           </w:p>
         </w:tc>
@@ -412,55 +340,7 @@
                 <w:sz w:val="24"/>
                 <w:szCs w:val="24"/>
               </w:rPr>
-              <w:t xml:space="preserve">Le mentor </w:t>
-            </w:r>
-            <w:r>
-              <w:rPr>
-                <w:color w:val="000000" w:themeColor="text1"/>
-                <w:sz w:val="24"/>
-                <w:szCs w:val="24"/>
-              </w:rPr>
-              <w:t>déclar</w:t>
-            </w:r>
-            <w:r>
-              <w:rPr>
-                <w:color w:val="000000" w:themeColor="text1"/>
-                <w:sz w:val="24"/>
-                <w:szCs w:val="24"/>
-              </w:rPr>
-              <w:t>e</w:t>
-            </w:r>
-            <w:r>
-              <w:rPr>
-                <w:color w:val="000000" w:themeColor="text1"/>
-                <w:sz w:val="24"/>
-                <w:szCs w:val="24"/>
-              </w:rPr>
-              <w:t xml:space="preserve"> avoir une meilleure confiance dans </w:t>
-            </w:r>
-            <w:r>
-              <w:rPr>
-                <w:color w:val="000000" w:themeColor="text1"/>
-                <w:sz w:val="24"/>
-                <w:szCs w:val="24"/>
-              </w:rPr>
-              <w:t>son (ses)</w:t>
-            </w:r>
-            <w:r>
-              <w:rPr>
-                <w:color w:val="000000" w:themeColor="text1"/>
-                <w:sz w:val="24"/>
-                <w:szCs w:val="24"/>
-              </w:rPr>
-              <w:t xml:space="preserve"> domaine</w:t>
-            </w:r>
-            <w:r>
-              <w:rPr>
-                <w:color w:val="000000" w:themeColor="text1"/>
-                <w:sz w:val="24"/>
-                <w:szCs w:val="24"/>
-              </w:rPr>
-              <w:t>(</w:t>
+              <w:t>Le mentor déclare avoir une meilleure confiance dans son (ses) domaine(</w:t>
             </w:r>
             <w:r>
               <w:rPr>
@@ -476,15 +356,7 @@
                 <w:sz w:val="24"/>
                 <w:szCs w:val="24"/>
               </w:rPr>
-              <w:t>)</w:t>
-            </w:r>
-            <w:r>
-              <w:rPr>
-                <w:color w:val="000000" w:themeColor="text1"/>
-                <w:sz w:val="24"/>
-                <w:szCs w:val="24"/>
-              </w:rPr>
-              <w:t xml:space="preserve"> de compétence</w:t>
+              <w:t>) de compétence</w:t>
             </w:r>
           </w:p>
         </w:tc>
@@ -646,47 +518,7 @@
                 <w:sz w:val="24"/>
                 <w:szCs w:val="24"/>
               </w:rPr>
-              <w:t>Le mentor dé</w:t>
-            </w:r>
-            <w:r>
-              <w:rPr>
-                <w:color w:val="000000" w:themeColor="text1"/>
-                <w:sz w:val="24"/>
-                <w:szCs w:val="24"/>
-              </w:rPr>
-              <w:t>montre</w:t>
-            </w:r>
-            <w:r>
-              <w:rPr>
-                <w:color w:val="000000" w:themeColor="text1"/>
-                <w:sz w:val="24"/>
-                <w:szCs w:val="24"/>
-              </w:rPr>
-              <w:t xml:space="preserve"> </w:t>
-            </w:r>
-            <w:r>
-              <w:rPr>
-                <w:color w:val="000000" w:themeColor="text1"/>
-                <w:sz w:val="24"/>
-                <w:szCs w:val="24"/>
-              </w:rPr>
-              <w:t xml:space="preserve">de </w:t>
-            </w:r>
-            <w:r>
-              <w:rPr>
-                <w:color w:val="000000" w:themeColor="text1"/>
-                <w:sz w:val="24"/>
-                <w:szCs w:val="24"/>
-              </w:rPr>
-              <w:t>meilleure compétence</w:t>
-            </w:r>
-            <w:r>
-              <w:rPr>
-                <w:color w:val="000000" w:themeColor="text1"/>
-                <w:sz w:val="24"/>
-                <w:szCs w:val="24"/>
-              </w:rPr>
-              <w:t xml:space="preserve"> de management</w:t>
+              <w:t>Le mentor démontre de meilleure compétence de management</w:t>
             </w:r>
           </w:p>
         </w:tc>
@@ -812,15 +644,7 @@
                 <w:sz w:val="24"/>
                 <w:szCs w:val="24"/>
               </w:rPr>
-              <w:t>’</w:t>
-            </w:r>
-            <w:r>
-              <w:rPr>
-                <w:color w:val="000000" w:themeColor="text1"/>
-                <w:sz w:val="24"/>
-                <w:szCs w:val="24"/>
-              </w:rPr>
-              <w:t>efficacité dans le travail</w:t>
+              <w:t>’efficacité dans le travail</w:t>
             </w:r>
           </w:p>
           <w:p>
@@ -872,47 +696,7 @@
                 <w:sz w:val="24"/>
                 <w:szCs w:val="24"/>
               </w:rPr>
-              <w:t xml:space="preserve">Le mentoré déclare </w:t>
-            </w:r>
-            <w:r>
-              <w:rPr>
-                <w:color w:val="000000" w:themeColor="text1"/>
-                <w:sz w:val="24"/>
-                <w:szCs w:val="24"/>
-              </w:rPr>
-              <w:t>gagn</w:t>
-            </w:r>
-            <w:r>
-              <w:rPr>
-                <w:color w:val="000000" w:themeColor="text1"/>
-                <w:sz w:val="24"/>
-                <w:szCs w:val="24"/>
-              </w:rPr>
-              <w:t>er</w:t>
-            </w:r>
-            <w:r>
-              <w:rPr>
-                <w:color w:val="000000" w:themeColor="text1"/>
-                <w:sz w:val="24"/>
-                <w:szCs w:val="24"/>
-              </w:rPr>
-              <w:t xml:space="preserve"> en efficacité dans </w:t>
-            </w:r>
-            <w:r>
-              <w:rPr>
-                <w:color w:val="000000" w:themeColor="text1"/>
-                <w:sz w:val="24"/>
-                <w:szCs w:val="24"/>
-              </w:rPr>
-              <w:t>son</w:t>
-            </w:r>
-            <w:r>
-              <w:rPr>
-                <w:color w:val="000000" w:themeColor="text1"/>
-                <w:sz w:val="24"/>
-                <w:szCs w:val="24"/>
-              </w:rPr>
-              <w:t xml:space="preserve"> travail</w:t>
+              <w:t>Le mentoré déclare gagner en efficacité dans son travail</w:t>
             </w:r>
           </w:p>
         </w:tc>
@@ -1099,15 +883,7 @@
                 <w:sz w:val="24"/>
                 <w:szCs w:val="24"/>
               </w:rPr>
-              <w:t xml:space="preserve">Le mentoré déclare </w:t>
-            </w:r>
-            <w:r>
-              <w:rPr>
-                <w:color w:val="000000" w:themeColor="text1"/>
-                <w:sz w:val="24"/>
-                <w:szCs w:val="24"/>
-              </w:rPr>
-              <w:t>se sentir soutenu dans sa carrière</w:t>
+              <w:t>Le mentoré déclare se sentir soutenu dans sa carrière</w:t>
             </w:r>
           </w:p>
         </w:tc>
@@ -1325,15 +1101,7 @@
                 <w:sz w:val="24"/>
                 <w:szCs w:val="24"/>
               </w:rPr>
-              <w:t>a</w:t>
-            </w:r>
-            <w:r>
-              <w:rPr>
-                <w:color w:val="000000" w:themeColor="text1"/>
-                <w:sz w:val="24"/>
-                <w:szCs w:val="24"/>
-              </w:rPr>
-              <w:t>ppli de mentorat</w:t>
+              <w:t>appli de mentorat</w:t>
             </w:r>
           </w:p>
           <w:p>
@@ -1403,63 +1171,7 @@
                 <w:sz w:val="24"/>
                 <w:szCs w:val="24"/>
               </w:rPr>
-              <w:t xml:space="preserve">Etapes simples : 1 - </w:t>
-            </w:r>
-            <w:r>
-              <w:rPr>
-                <w:color w:val="000000" w:themeColor="text1"/>
-                <w:sz w:val="24"/>
-                <w:szCs w:val="24"/>
-              </w:rPr>
-              <w:t>définir un contrat de mentorat</w:t>
-            </w:r>
-            <w:r>
-              <w:rPr>
-                <w:color w:val="000000" w:themeColor="text1"/>
-                <w:sz w:val="24"/>
-                <w:szCs w:val="24"/>
-              </w:rPr>
-              <w:t xml:space="preserve">, 2 - </w:t>
-            </w:r>
-            <w:r>
-              <w:rPr>
-                <w:color w:val="000000" w:themeColor="text1"/>
-                <w:sz w:val="24"/>
-                <w:szCs w:val="24"/>
-              </w:rPr>
-              <w:t>clarifier ses attentes</w:t>
-            </w:r>
-            <w:r>
-              <w:rPr>
-                <w:color w:val="000000" w:themeColor="text1"/>
-                <w:sz w:val="24"/>
-                <w:szCs w:val="24"/>
-              </w:rPr>
-              <w:t xml:space="preserve">, 3 - </w:t>
-            </w:r>
-            <w:r>
-              <w:rPr>
-                <w:color w:val="000000" w:themeColor="text1"/>
-                <w:sz w:val="24"/>
-                <w:szCs w:val="24"/>
-              </w:rPr>
-              <w:t>définir un rythme régulier</w:t>
-            </w:r>
-            <w:r>
-              <w:rPr>
-                <w:color w:val="000000" w:themeColor="text1"/>
-                <w:sz w:val="24"/>
-                <w:szCs w:val="24"/>
-              </w:rPr>
-              <w:t xml:space="preserve">, 4 - </w:t>
-            </w:r>
-            <w:r>
-              <w:rPr>
-                <w:color w:val="000000" w:themeColor="text1"/>
-                <w:sz w:val="24"/>
-                <w:szCs w:val="24"/>
-              </w:rPr>
-              <w:t>commencer par une attente partagée par les deux parties.</w:t>
+              <w:t>Etapes simples : 1 - définir un contrat de mentorat, 2 - clarifier ses attentes, 3 - définir un rythme régulier, 4 - commencer par une attente partagée par les deux parties.</w:t>
             </w:r>
           </w:p>
         </w:tc>
@@ -2014,16 +1726,14 @@
               </w:rPr>
               <w:t xml:space="preserve">IA d’attribution des mentors et mentorés basés sur leurs compétences / métiers (Employés de la tech, Comptable, Médecin) / domaine (RH, Universités, Hôpitaux, Entreprises </w:t>
             </w:r>
-            <w:proofErr w:type="spellStart"/>
-            <w:r>
-              <w:rPr>
-                <w:color w:val="000000" w:themeColor="text1"/>
-                <w:sz w:val="24"/>
-                <w:szCs w:val="24"/>
-              </w:rPr>
-              <w:t>avangardistes</w:t>
-            </w:r>
-            <w:proofErr w:type="spellEnd"/>
+            <w:r>
+              <w:rPr>
+                <w:color w:val="000000" w:themeColor="text1"/>
+                <w:sz w:val="24"/>
+                <w:szCs w:val="24"/>
+              </w:rPr>
+              <w:t>avant-gardistes</w:t>
+            </w:r>
             <w:r>
               <w:rPr>
                 <w:color w:val="000000" w:themeColor="text1"/>
@@ -2845,7 +2555,15 @@
                 <w:sz w:val="24"/>
                 <w:szCs w:val="24"/>
               </w:rPr>
-              <w:t>horaire et date</w:t>
+              <w:t>Horaires</w:t>
+            </w:r>
+            <w:r>
+              <w:rPr>
+                <w:color w:val="000000" w:themeColor="text1"/>
+                <w:sz w:val="24"/>
+                <w:szCs w:val="24"/>
+              </w:rPr>
+              <w:t xml:space="preserve"> et date</w:t>
             </w:r>
             <w:r>
               <w:rPr>
@@ -3061,6 +2779,130 @@
     </w:tbl>
     <w:p>
       <w:pPr>
+        <w:spacing w:after="0"/>
+        <w:rPr>
+          <w:sz w:val="24"/>
+          <w:szCs w:val="24"/>
+        </w:rPr>
+      </w:pPr>
+    </w:p>
+    <w:p>
+      <w:pPr>
+        <w:spacing w:after="0"/>
+        <w:rPr>
+          <w:sz w:val="24"/>
+          <w:szCs w:val="24"/>
+        </w:rPr>
+      </w:pPr>
+    </w:p>
+    <w:p>
+      <w:pPr>
+        <w:spacing w:after="0"/>
+        <w:rPr>
+          <w:sz w:val="24"/>
+          <w:szCs w:val="24"/>
+        </w:rPr>
+      </w:pPr>
+    </w:p>
+    <w:p>
+      <w:pPr>
+        <w:spacing w:after="0"/>
+        <w:rPr>
+          <w:sz w:val="24"/>
+          <w:szCs w:val="24"/>
+        </w:rPr>
+      </w:pPr>
+    </w:p>
+    <w:p>
+      <w:pPr>
+        <w:spacing w:after="0"/>
+        <w:rPr>
+          <w:sz w:val="24"/>
+          <w:szCs w:val="24"/>
+        </w:rPr>
+      </w:pPr>
+    </w:p>
+    <w:p>
+      <w:pPr>
+        <w:spacing w:after="0"/>
+        <w:rPr>
+          <w:sz w:val="24"/>
+          <w:szCs w:val="24"/>
+        </w:rPr>
+      </w:pPr>
+    </w:p>
+    <w:p>
+      <w:pPr>
+        <w:spacing w:after="0"/>
+        <w:rPr>
+          <w:sz w:val="24"/>
+          <w:szCs w:val="24"/>
+        </w:rPr>
+      </w:pPr>
+    </w:p>
+    <w:p>
+      <w:pPr>
+        <w:spacing w:after="0"/>
+        <w:rPr>
+          <w:sz w:val="24"/>
+          <w:szCs w:val="24"/>
+        </w:rPr>
+      </w:pPr>
+    </w:p>
+    <w:p>
+      <w:pPr>
+        <w:spacing w:after="0"/>
+        <w:rPr>
+          <w:sz w:val="24"/>
+          <w:szCs w:val="24"/>
+        </w:rPr>
+      </w:pPr>
+    </w:p>
+    <w:p>
+      <w:pPr>
+        <w:spacing w:after="0"/>
+        <w:rPr>
+          <w:sz w:val="24"/>
+          <w:szCs w:val="24"/>
+        </w:rPr>
+      </w:pPr>
+    </w:p>
+    <w:p>
+      <w:pPr>
+        <w:spacing w:after="0"/>
+        <w:rPr>
+          <w:sz w:val="24"/>
+          <w:szCs w:val="24"/>
+        </w:rPr>
+      </w:pPr>
+    </w:p>
+    <w:p>
+      <w:pPr>
+        <w:spacing w:after="0"/>
+        <w:rPr>
+          <w:sz w:val="24"/>
+          <w:szCs w:val="24"/>
+        </w:rPr>
+      </w:pPr>
+    </w:p>
+    <w:p>
+      <w:pPr>
+        <w:spacing w:after="0"/>
+        <w:rPr>
+          <w:sz w:val="24"/>
+          <w:szCs w:val="24"/>
+        </w:rPr>
+      </w:pPr>
+      <w:r>
+        <w:rPr>
+          <w:sz w:val="24"/>
+          <w:szCs w:val="24"/>
+        </w:rPr>
+        <w:t>.../...</w:t>
+      </w:r>
+    </w:p>
+    <w:p>
+      <w:pPr>
         <w:spacing w:after="120"/>
         <w:jc w:val="center"/>
         <w:rPr>
@@ -3069,19 +2911,2106 @@
           <w:szCs w:val="32"/>
         </w:rPr>
       </w:pPr>
-    </w:p>
-    <w:p>
-      <w:pPr>
-        <w:spacing w:after="0"/>
+      <w:r>
+        <w:rPr>
+          <w:color w:val="4472C4" w:themeColor="accent1"/>
+          <w:sz w:val="32"/>
+          <w:szCs w:val="32"/>
+        </w:rPr>
+        <w:lastRenderedPageBreak/>
+        <w:t xml:space="preserve">Document : </w:t>
+      </w:r>
+      <w:r>
+        <w:rPr>
+          <w:color w:val="4472C4" w:themeColor="accent1"/>
+          <w:sz w:val="32"/>
+          <w:szCs w:val="32"/>
+        </w:rPr>
+        <w:t>I</w:t>
+      </w:r>
+      <w:r>
+        <w:rPr>
+          <w:color w:val="4472C4" w:themeColor="accent1"/>
+          <w:sz w:val="32"/>
+          <w:szCs w:val="32"/>
+        </w:rPr>
+        <w:t>nterview</w:t>
+      </w:r>
+      <w:r>
+        <w:rPr>
+          <w:color w:val="4472C4" w:themeColor="accent1"/>
+          <w:sz w:val="32"/>
+          <w:szCs w:val="32"/>
+        </w:rPr>
+        <w:t xml:space="preserve"> Laetitia Lead </w:t>
+      </w:r>
+      <w:proofErr w:type="spellStart"/>
+      <w:r>
+        <w:rPr>
+          <w:color w:val="4472C4" w:themeColor="accent1"/>
+          <w:sz w:val="32"/>
+          <w:szCs w:val="32"/>
+        </w:rPr>
+        <w:t>Developper</w:t>
+      </w:r>
+      <w:proofErr w:type="spellEnd"/>
+    </w:p>
+    <w:tbl>
+      <w:tblPr>
+        <w:tblStyle w:val="Grilledutableau"/>
+        <w:tblW w:w="0" w:type="auto"/>
+        <w:tblLook w:val="04A0" w:firstRow="1" w:lastRow="0" w:firstColumn="1" w:lastColumn="0" w:noHBand="0" w:noVBand="1"/>
+      </w:tblPr>
+      <w:tblGrid>
+        <w:gridCol w:w="10456"/>
+      </w:tblGrid>
+      <w:tr>
+        <w:tc>
+          <w:tcPr>
+            <w:tcW w:w="10456" w:type="dxa"/>
+          </w:tcPr>
+          <w:p>
+            <w:pPr>
+              <w:spacing w:after="120"/>
+              <w:rPr>
+                <w:color w:val="000000" w:themeColor="text1"/>
+                <w:sz w:val="24"/>
+                <w:szCs w:val="24"/>
+              </w:rPr>
+            </w:pPr>
+            <w:r>
+              <w:rPr>
+                <w:color w:val="C00000"/>
+                <w:sz w:val="24"/>
+                <w:szCs w:val="24"/>
+              </w:rPr>
+              <w:t>Système</w:t>
+            </w:r>
+            <w:r>
+              <w:rPr>
+                <w:color w:val="C00000"/>
+                <w:sz w:val="24"/>
+                <w:szCs w:val="24"/>
+              </w:rPr>
+              <w:t> </w:t>
+            </w:r>
+            <w:r>
+              <w:rPr>
+                <w:color w:val="C00000"/>
+                <w:sz w:val="24"/>
+                <w:szCs w:val="24"/>
+              </w:rPr>
+              <w:t xml:space="preserve">: </w:t>
+            </w:r>
+            <w:r>
+              <w:rPr>
+                <w:color w:val="000000" w:themeColor="text1"/>
+                <w:sz w:val="24"/>
+                <w:szCs w:val="24"/>
+              </w:rPr>
+              <w:t>appli de mentorat</w:t>
+            </w:r>
+          </w:p>
+          <w:p>
+            <w:pPr>
+              <w:spacing w:after="120"/>
+              <w:rPr>
+                <w:sz w:val="24"/>
+                <w:szCs w:val="24"/>
+              </w:rPr>
+            </w:pPr>
+            <w:r>
+              <w:rPr>
+                <w:color w:val="C00000"/>
+                <w:sz w:val="24"/>
+                <w:szCs w:val="24"/>
+              </w:rPr>
+              <w:t xml:space="preserve">Scénario d’utilisation : </w:t>
+            </w:r>
+            <w:r>
+              <w:rPr>
+                <w:sz w:val="24"/>
+                <w:szCs w:val="24"/>
+              </w:rPr>
+              <w:t>fixer un rendez-vous de mentorat</w:t>
+            </w:r>
+          </w:p>
+          <w:p>
+            <w:pPr>
+              <w:spacing w:after="120"/>
+              <w:rPr>
+                <w:color w:val="000000" w:themeColor="text1"/>
+                <w:sz w:val="24"/>
+                <w:szCs w:val="24"/>
+              </w:rPr>
+            </w:pPr>
+            <w:r>
+              <w:rPr>
+                <w:color w:val="000000" w:themeColor="text1"/>
+                <w:sz w:val="24"/>
+                <w:szCs w:val="24"/>
+              </w:rPr>
+              <w:t>Mentor et mentoré utilisent Outlook (outil de l’entreprise), puis échanges d’emails sur les points à aborder</w:t>
+            </w:r>
+            <w:r>
+              <w:rPr>
+                <w:color w:val="000000" w:themeColor="text1"/>
+                <w:sz w:val="24"/>
+                <w:szCs w:val="24"/>
+              </w:rPr>
+              <w:t xml:space="preserve"> lors de la prochaine session de mentorat ou des problématiques qu’ils rencontrent</w:t>
+            </w:r>
+            <w:r>
+              <w:rPr>
+                <w:color w:val="000000" w:themeColor="text1"/>
+                <w:sz w:val="24"/>
+                <w:szCs w:val="24"/>
+              </w:rPr>
+              <w:t>.</w:t>
+            </w:r>
+            <w:r>
+              <w:rPr>
+                <w:color w:val="000000" w:themeColor="text1"/>
+                <w:sz w:val="24"/>
+                <w:szCs w:val="24"/>
+              </w:rPr>
+              <w:t xml:space="preserve"> Suivi des projets de mentorat via l’outil Trello</w:t>
+            </w:r>
+          </w:p>
+        </w:tc>
+      </w:tr>
+    </w:tbl>
+    <w:p>
+      <w:pPr>
+        <w:spacing w:after="120"/>
         <w:rPr>
           <w:sz w:val="24"/>
           <w:szCs w:val="24"/>
         </w:rPr>
       </w:pPr>
     </w:p>
-    <w:p>
-      <w:pPr>
-        <w:spacing w:after="0"/>
+    <w:tbl>
+      <w:tblPr>
+        <w:tblStyle w:val="Grilledutableau"/>
+        <w:tblW w:w="0" w:type="auto"/>
+        <w:tblLook w:val="04A0" w:firstRow="1" w:lastRow="0" w:firstColumn="1" w:lastColumn="0" w:noHBand="0" w:noVBand="1"/>
+      </w:tblPr>
+      <w:tblGrid>
+        <w:gridCol w:w="10456"/>
+      </w:tblGrid>
+      <w:tr>
+        <w:tc>
+          <w:tcPr>
+            <w:tcW w:w="10456" w:type="dxa"/>
+          </w:tcPr>
+          <w:p>
+            <w:pPr>
+              <w:spacing w:after="120"/>
+              <w:rPr>
+                <w:color w:val="000000" w:themeColor="text1"/>
+                <w:sz w:val="24"/>
+                <w:szCs w:val="24"/>
+              </w:rPr>
+            </w:pPr>
+            <w:r>
+              <w:rPr>
+                <w:color w:val="C00000"/>
+                <w:sz w:val="24"/>
+                <w:szCs w:val="24"/>
+              </w:rPr>
+              <w:t>Système</w:t>
+            </w:r>
+            <w:r>
+              <w:rPr>
+                <w:color w:val="C00000"/>
+                <w:sz w:val="24"/>
+                <w:szCs w:val="24"/>
+              </w:rPr>
+              <w:t> </w:t>
+            </w:r>
+            <w:r>
+              <w:rPr>
+                <w:color w:val="C00000"/>
+                <w:sz w:val="24"/>
+                <w:szCs w:val="24"/>
+              </w:rPr>
+              <w:t xml:space="preserve">: </w:t>
+            </w:r>
+            <w:r>
+              <w:rPr>
+                <w:color w:val="000000" w:themeColor="text1"/>
+                <w:sz w:val="24"/>
+                <w:szCs w:val="24"/>
+              </w:rPr>
+              <w:t>appli de mentorat</w:t>
+            </w:r>
+          </w:p>
+          <w:p>
+            <w:pPr>
+              <w:spacing w:after="120"/>
+              <w:rPr>
+                <w:color w:val="000000" w:themeColor="text1"/>
+                <w:sz w:val="24"/>
+                <w:szCs w:val="24"/>
+              </w:rPr>
+            </w:pPr>
+            <w:r>
+              <w:rPr>
+                <w:color w:val="C00000"/>
+                <w:sz w:val="24"/>
+                <w:szCs w:val="24"/>
+              </w:rPr>
+              <w:t>Scénario d’utilisation :</w:t>
+            </w:r>
+          </w:p>
+          <w:p>
+            <w:pPr>
+              <w:spacing w:after="120"/>
+              <w:rPr>
+                <w:color w:val="000000" w:themeColor="text1"/>
+                <w:sz w:val="24"/>
+                <w:szCs w:val="24"/>
+              </w:rPr>
+            </w:pPr>
+            <w:r>
+              <w:rPr>
+                <w:color w:val="000000" w:themeColor="text1"/>
+                <w:sz w:val="24"/>
+                <w:szCs w:val="24"/>
+              </w:rPr>
+              <w:t>« </w:t>
+            </w:r>
+            <w:r>
+              <w:rPr>
+                <w:color w:val="000000" w:themeColor="text1"/>
+                <w:sz w:val="24"/>
+                <w:szCs w:val="24"/>
+              </w:rPr>
+              <w:t>J'ai aussi toujours mon carnet de notes lors de nos réunions afin de pouvoir leur</w:t>
+            </w:r>
+            <w:r>
+              <w:rPr>
+                <w:color w:val="000000" w:themeColor="text1"/>
+                <w:sz w:val="24"/>
+                <w:szCs w:val="24"/>
+              </w:rPr>
+              <w:t xml:space="preserve"> </w:t>
+            </w:r>
+            <w:r>
+              <w:rPr>
+                <w:color w:val="000000" w:themeColor="text1"/>
+                <w:sz w:val="24"/>
+                <w:szCs w:val="24"/>
+              </w:rPr>
+              <w:t>montrer des exemples ou prendre des notes si besoin</w:t>
+            </w:r>
+            <w:r>
+              <w:rPr>
+                <w:color w:val="000000" w:themeColor="text1"/>
+                <w:sz w:val="24"/>
+                <w:szCs w:val="24"/>
+              </w:rPr>
+              <w:t> »</w:t>
+            </w:r>
+          </w:p>
+        </w:tc>
+      </w:tr>
+    </w:tbl>
+    <w:p>
+      <w:pPr>
+        <w:spacing w:after="120"/>
+        <w:rPr>
+          <w:sz w:val="24"/>
+          <w:szCs w:val="24"/>
+        </w:rPr>
+      </w:pPr>
+    </w:p>
+    <w:tbl>
+      <w:tblPr>
+        <w:tblStyle w:val="Grilledutableau"/>
+        <w:tblW w:w="0" w:type="auto"/>
+        <w:tblLook w:val="04A0" w:firstRow="1" w:lastRow="0" w:firstColumn="1" w:lastColumn="0" w:noHBand="0" w:noVBand="1"/>
+      </w:tblPr>
+      <w:tblGrid>
+        <w:gridCol w:w="10456"/>
+      </w:tblGrid>
+      <w:tr>
+        <w:tc>
+          <w:tcPr>
+            <w:tcW w:w="10456" w:type="dxa"/>
+          </w:tcPr>
+          <w:p>
+            <w:pPr>
+              <w:spacing w:after="120"/>
+              <w:rPr>
+                <w:color w:val="000000" w:themeColor="text1"/>
+                <w:sz w:val="24"/>
+                <w:szCs w:val="24"/>
+              </w:rPr>
+            </w:pPr>
+            <w:r>
+              <w:rPr>
+                <w:color w:val="C00000"/>
+                <w:sz w:val="24"/>
+                <w:szCs w:val="24"/>
+              </w:rPr>
+              <w:t>Système</w:t>
+            </w:r>
+            <w:r>
+              <w:rPr>
+                <w:color w:val="C00000"/>
+                <w:sz w:val="24"/>
+                <w:szCs w:val="24"/>
+              </w:rPr>
+              <w:t> </w:t>
+            </w:r>
+            <w:r>
+              <w:rPr>
+                <w:color w:val="C00000"/>
+                <w:sz w:val="24"/>
+                <w:szCs w:val="24"/>
+              </w:rPr>
+              <w:t xml:space="preserve">: </w:t>
+            </w:r>
+            <w:r>
+              <w:rPr>
+                <w:color w:val="000000" w:themeColor="text1"/>
+                <w:sz w:val="24"/>
+                <w:szCs w:val="24"/>
+              </w:rPr>
+              <w:t>appli de mentorat</w:t>
+            </w:r>
+          </w:p>
+          <w:p>
+            <w:pPr>
+              <w:spacing w:after="120"/>
+              <w:rPr>
+                <w:sz w:val="24"/>
+                <w:szCs w:val="24"/>
+              </w:rPr>
+            </w:pPr>
+            <w:r>
+              <w:rPr>
+                <w:color w:val="C00000"/>
+                <w:sz w:val="24"/>
+                <w:szCs w:val="24"/>
+              </w:rPr>
+              <w:t xml:space="preserve">Scénario d’utilisation : </w:t>
+            </w:r>
+            <w:r>
+              <w:rPr>
+                <w:sz w:val="24"/>
+                <w:szCs w:val="24"/>
+              </w:rPr>
+              <w:t>annuler ou repousser les sessions de mentorat</w:t>
+            </w:r>
+          </w:p>
+          <w:p>
+            <w:pPr>
+              <w:spacing w:after="120"/>
+              <w:rPr>
+                <w:color w:val="000000" w:themeColor="text1"/>
+                <w:sz w:val="24"/>
+                <w:szCs w:val="24"/>
+              </w:rPr>
+            </w:pPr>
+            <w:r>
+              <w:rPr>
+                <w:color w:val="000000" w:themeColor="text1"/>
+                <w:sz w:val="24"/>
+                <w:szCs w:val="24"/>
+              </w:rPr>
+              <w:t>« </w:t>
+            </w:r>
+            <w:r>
+              <w:rPr>
+                <w:color w:val="000000" w:themeColor="text1"/>
+                <w:sz w:val="24"/>
+                <w:szCs w:val="24"/>
+              </w:rPr>
+              <w:t>Il arrive souvent que d’autres projets urgents nous forcent à annuler</w:t>
+            </w:r>
+            <w:r>
+              <w:rPr>
+                <w:color w:val="000000" w:themeColor="text1"/>
+                <w:sz w:val="24"/>
+                <w:szCs w:val="24"/>
+              </w:rPr>
+              <w:t xml:space="preserve"> </w:t>
+            </w:r>
+            <w:r>
+              <w:rPr>
+                <w:color w:val="000000" w:themeColor="text1"/>
+                <w:sz w:val="24"/>
+                <w:szCs w:val="24"/>
+              </w:rPr>
+              <w:t>ou repousser nos sessions, et du coup on prend du retard sur nos projets de</w:t>
+            </w:r>
+            <w:r>
+              <w:rPr>
+                <w:color w:val="000000" w:themeColor="text1"/>
+                <w:sz w:val="24"/>
+                <w:szCs w:val="24"/>
+              </w:rPr>
+              <w:t xml:space="preserve"> </w:t>
+            </w:r>
+            <w:r>
+              <w:rPr>
+                <w:color w:val="000000" w:themeColor="text1"/>
+                <w:sz w:val="24"/>
+                <w:szCs w:val="24"/>
+              </w:rPr>
+              <w:t>mentorat.</w:t>
+            </w:r>
+            <w:r>
+              <w:rPr>
+                <w:color w:val="000000" w:themeColor="text1"/>
+                <w:sz w:val="24"/>
+                <w:szCs w:val="24"/>
+              </w:rPr>
+              <w:t> »</w:t>
+            </w:r>
+          </w:p>
+        </w:tc>
+      </w:tr>
+    </w:tbl>
+    <w:p>
+      <w:pPr>
+        <w:spacing w:after="120"/>
+        <w:rPr>
+          <w:sz w:val="24"/>
+          <w:szCs w:val="24"/>
+        </w:rPr>
+      </w:pPr>
+    </w:p>
+    <w:tbl>
+      <w:tblPr>
+        <w:tblStyle w:val="Grilledutableau"/>
+        <w:tblW w:w="0" w:type="auto"/>
+        <w:tblLook w:val="04A0" w:firstRow="1" w:lastRow="0" w:firstColumn="1" w:lastColumn="0" w:noHBand="0" w:noVBand="1"/>
+      </w:tblPr>
+      <w:tblGrid>
+        <w:gridCol w:w="10456"/>
+      </w:tblGrid>
+      <w:tr>
+        <w:tc>
+          <w:tcPr>
+            <w:tcW w:w="10456" w:type="dxa"/>
+          </w:tcPr>
+          <w:p>
+            <w:pPr>
+              <w:spacing w:after="120"/>
+              <w:rPr>
+                <w:color w:val="000000" w:themeColor="text1"/>
+                <w:sz w:val="24"/>
+                <w:szCs w:val="24"/>
+              </w:rPr>
+            </w:pPr>
+            <w:r>
+              <w:rPr>
+                <w:color w:val="C00000"/>
+                <w:sz w:val="24"/>
+                <w:szCs w:val="24"/>
+              </w:rPr>
+              <w:t>Système</w:t>
+            </w:r>
+            <w:r>
+              <w:rPr>
+                <w:color w:val="C00000"/>
+                <w:sz w:val="24"/>
+                <w:szCs w:val="24"/>
+              </w:rPr>
+              <w:t> </w:t>
+            </w:r>
+            <w:r>
+              <w:rPr>
+                <w:color w:val="C00000"/>
+                <w:sz w:val="24"/>
+                <w:szCs w:val="24"/>
+              </w:rPr>
+              <w:t xml:space="preserve">: </w:t>
+            </w:r>
+            <w:r>
+              <w:rPr>
+                <w:color w:val="000000" w:themeColor="text1"/>
+                <w:sz w:val="24"/>
+                <w:szCs w:val="24"/>
+              </w:rPr>
+              <w:t>appli de mentorat</w:t>
+            </w:r>
+          </w:p>
+          <w:p>
+            <w:pPr>
+              <w:spacing w:after="120"/>
+              <w:rPr>
+                <w:color w:val="000000" w:themeColor="text1"/>
+                <w:sz w:val="24"/>
+                <w:szCs w:val="24"/>
+              </w:rPr>
+            </w:pPr>
+            <w:r>
+              <w:rPr>
+                <w:color w:val="C00000"/>
+                <w:sz w:val="24"/>
+                <w:szCs w:val="24"/>
+              </w:rPr>
+              <w:t xml:space="preserve">Scénario d’utilisation : </w:t>
+            </w:r>
+          </w:p>
+          <w:p>
+            <w:pPr>
+              <w:spacing w:after="120"/>
+              <w:rPr>
+                <w:color w:val="000000" w:themeColor="text1"/>
+                <w:sz w:val="24"/>
+                <w:szCs w:val="24"/>
+              </w:rPr>
+            </w:pPr>
+            <w:r>
+              <w:rPr>
+                <w:color w:val="000000" w:themeColor="text1"/>
+                <w:sz w:val="24"/>
+                <w:szCs w:val="24"/>
+              </w:rPr>
+              <w:t>« </w:t>
+            </w:r>
+            <w:r>
+              <w:rPr>
+                <w:color w:val="000000" w:themeColor="text1"/>
+                <w:sz w:val="24"/>
+                <w:szCs w:val="24"/>
+              </w:rPr>
+              <w:t>Je voudrais pouvoir vérifier que</w:t>
+            </w:r>
+            <w:r>
+              <w:rPr>
+                <w:color w:val="000000" w:themeColor="text1"/>
+                <w:sz w:val="24"/>
+                <w:szCs w:val="24"/>
+              </w:rPr>
+              <w:t xml:space="preserve"> </w:t>
+            </w:r>
+            <w:r>
+              <w:rPr>
+                <w:color w:val="000000" w:themeColor="text1"/>
+                <w:sz w:val="24"/>
+                <w:szCs w:val="24"/>
+              </w:rPr>
+              <w:t>les objectifs sont atteints d’une session à l’autre</w:t>
+            </w:r>
+            <w:r>
+              <w:rPr>
+                <w:color w:val="000000" w:themeColor="text1"/>
+                <w:sz w:val="24"/>
+                <w:szCs w:val="24"/>
+              </w:rPr>
+              <w:t>.</w:t>
+            </w:r>
+            <w:r>
+              <w:rPr>
+                <w:color w:val="000000" w:themeColor="text1"/>
+                <w:sz w:val="24"/>
+                <w:szCs w:val="24"/>
+              </w:rPr>
+              <w:t> »</w:t>
+            </w:r>
+          </w:p>
+        </w:tc>
+      </w:tr>
+    </w:tbl>
+    <w:p>
+      <w:pPr>
+        <w:spacing w:after="120"/>
+        <w:rPr>
+          <w:sz w:val="24"/>
+          <w:szCs w:val="24"/>
+        </w:rPr>
+      </w:pPr>
+    </w:p>
+    <w:tbl>
+      <w:tblPr>
+        <w:tblStyle w:val="Grilledutableau"/>
+        <w:tblW w:w="0" w:type="auto"/>
+        <w:tblLook w:val="04A0" w:firstRow="1" w:lastRow="0" w:firstColumn="1" w:lastColumn="0" w:noHBand="0" w:noVBand="1"/>
+      </w:tblPr>
+      <w:tblGrid>
+        <w:gridCol w:w="10456"/>
+      </w:tblGrid>
+      <w:tr>
+        <w:tc>
+          <w:tcPr>
+            <w:tcW w:w="10456" w:type="dxa"/>
+          </w:tcPr>
+          <w:p>
+            <w:pPr>
+              <w:spacing w:after="120"/>
+              <w:rPr>
+                <w:color w:val="000000" w:themeColor="text1"/>
+                <w:sz w:val="24"/>
+                <w:szCs w:val="24"/>
+              </w:rPr>
+            </w:pPr>
+            <w:r>
+              <w:rPr>
+                <w:color w:val="C00000"/>
+                <w:sz w:val="24"/>
+                <w:szCs w:val="24"/>
+              </w:rPr>
+              <w:t>Système</w:t>
+            </w:r>
+            <w:r>
+              <w:rPr>
+                <w:color w:val="C00000"/>
+                <w:sz w:val="24"/>
+                <w:szCs w:val="24"/>
+              </w:rPr>
+              <w:t> </w:t>
+            </w:r>
+            <w:r>
+              <w:rPr>
+                <w:color w:val="C00000"/>
+                <w:sz w:val="24"/>
+                <w:szCs w:val="24"/>
+              </w:rPr>
+              <w:t xml:space="preserve">: </w:t>
+            </w:r>
+            <w:r>
+              <w:rPr>
+                <w:color w:val="000000" w:themeColor="text1"/>
+                <w:sz w:val="24"/>
+                <w:szCs w:val="24"/>
+              </w:rPr>
+              <w:t>appli de mentorat</w:t>
+            </w:r>
+          </w:p>
+          <w:p>
+            <w:pPr>
+              <w:spacing w:after="120"/>
+              <w:rPr>
+                <w:color w:val="000000" w:themeColor="text1"/>
+                <w:sz w:val="24"/>
+                <w:szCs w:val="24"/>
+              </w:rPr>
+            </w:pPr>
+            <w:r>
+              <w:rPr>
+                <w:color w:val="C00000"/>
+                <w:sz w:val="24"/>
+                <w:szCs w:val="24"/>
+              </w:rPr>
+              <w:t xml:space="preserve">Scénario d’utilisation : </w:t>
+            </w:r>
+            <w:r>
+              <w:rPr>
+                <w:color w:val="000000" w:themeColor="text1"/>
+                <w:sz w:val="24"/>
+                <w:szCs w:val="24"/>
+              </w:rPr>
+              <w:t>s</w:t>
+            </w:r>
+          </w:p>
+          <w:p>
+            <w:pPr>
+              <w:spacing w:after="120"/>
+              <w:rPr>
+                <w:color w:val="000000" w:themeColor="text1"/>
+                <w:sz w:val="24"/>
+                <w:szCs w:val="24"/>
+              </w:rPr>
+            </w:pPr>
+            <w:r>
+              <w:rPr>
+                <w:color w:val="000000" w:themeColor="text1"/>
+                <w:sz w:val="24"/>
+                <w:szCs w:val="24"/>
+              </w:rPr>
+              <w:t>« </w:t>
+            </w:r>
+            <w:r>
+              <w:rPr>
+                <w:color w:val="000000" w:themeColor="text1"/>
+                <w:sz w:val="24"/>
+                <w:szCs w:val="24"/>
+              </w:rPr>
+              <w:t xml:space="preserve">recevoir des rappels si cela </w:t>
+            </w:r>
+            <w:proofErr w:type="spellStart"/>
+            <w:r>
+              <w:rPr>
+                <w:color w:val="000000" w:themeColor="text1"/>
+                <w:sz w:val="24"/>
+                <w:szCs w:val="24"/>
+              </w:rPr>
+              <w:t>faitlongtemps</w:t>
+            </w:r>
+            <w:proofErr w:type="spellEnd"/>
+            <w:r>
+              <w:rPr>
+                <w:color w:val="000000" w:themeColor="text1"/>
+                <w:sz w:val="24"/>
+                <w:szCs w:val="24"/>
+              </w:rPr>
+              <w:t xml:space="preserve"> que nous n’avons pas eu de session de mentorat.</w:t>
+            </w:r>
+            <w:r>
+              <w:rPr>
+                <w:color w:val="000000" w:themeColor="text1"/>
+                <w:sz w:val="24"/>
+                <w:szCs w:val="24"/>
+              </w:rPr>
+              <w:t> »</w:t>
+            </w:r>
+          </w:p>
+        </w:tc>
+      </w:tr>
+    </w:tbl>
+    <w:p>
+      <w:pPr>
+        <w:spacing w:after="120"/>
+        <w:rPr>
+          <w:sz w:val="24"/>
+          <w:szCs w:val="24"/>
+        </w:rPr>
+      </w:pPr>
+    </w:p>
+    <w:tbl>
+      <w:tblPr>
+        <w:tblStyle w:val="Grilledutableau"/>
+        <w:tblW w:w="0" w:type="auto"/>
+        <w:tblLook w:val="04A0" w:firstRow="1" w:lastRow="0" w:firstColumn="1" w:lastColumn="0" w:noHBand="0" w:noVBand="1"/>
+      </w:tblPr>
+      <w:tblGrid>
+        <w:gridCol w:w="10456"/>
+      </w:tblGrid>
+      <w:tr>
+        <w:tc>
+          <w:tcPr>
+            <w:tcW w:w="10456" w:type="dxa"/>
+          </w:tcPr>
+          <w:p>
+            <w:pPr>
+              <w:spacing w:after="120"/>
+              <w:rPr>
+                <w:color w:val="000000" w:themeColor="text1"/>
+                <w:sz w:val="24"/>
+                <w:szCs w:val="24"/>
+              </w:rPr>
+            </w:pPr>
+            <w:r>
+              <w:rPr>
+                <w:color w:val="C00000"/>
+                <w:sz w:val="24"/>
+                <w:szCs w:val="24"/>
+              </w:rPr>
+              <w:t>Système</w:t>
+            </w:r>
+            <w:r>
+              <w:rPr>
+                <w:color w:val="C00000"/>
+                <w:sz w:val="24"/>
+                <w:szCs w:val="24"/>
+              </w:rPr>
+              <w:t> </w:t>
+            </w:r>
+            <w:r>
+              <w:rPr>
+                <w:color w:val="C00000"/>
+                <w:sz w:val="24"/>
+                <w:szCs w:val="24"/>
+              </w:rPr>
+              <w:t xml:space="preserve">: </w:t>
+            </w:r>
+            <w:r>
+              <w:rPr>
+                <w:color w:val="000000" w:themeColor="text1"/>
+                <w:sz w:val="24"/>
+                <w:szCs w:val="24"/>
+              </w:rPr>
+              <w:t>appli de mentorat</w:t>
+            </w:r>
+          </w:p>
+          <w:p>
+            <w:pPr>
+              <w:spacing w:after="120"/>
+              <w:rPr>
+                <w:color w:val="000000" w:themeColor="text1"/>
+                <w:sz w:val="24"/>
+                <w:szCs w:val="24"/>
+              </w:rPr>
+            </w:pPr>
+            <w:r>
+              <w:rPr>
+                <w:color w:val="C00000"/>
+                <w:sz w:val="24"/>
+                <w:szCs w:val="24"/>
+              </w:rPr>
+              <w:t xml:space="preserve">Scénario d’utilisation : </w:t>
+            </w:r>
+            <w:r>
+              <w:rPr>
+                <w:color w:val="000000" w:themeColor="text1"/>
+                <w:sz w:val="24"/>
+                <w:szCs w:val="24"/>
+              </w:rPr>
+              <w:t>s</w:t>
+            </w:r>
+          </w:p>
+          <w:p>
+            <w:pPr>
+              <w:spacing w:after="120"/>
+              <w:rPr>
+                <w:color w:val="000000" w:themeColor="text1"/>
+                <w:sz w:val="24"/>
+                <w:szCs w:val="24"/>
+              </w:rPr>
+            </w:pPr>
+            <w:r>
+              <w:rPr>
+                <w:color w:val="000000" w:themeColor="text1"/>
+                <w:sz w:val="24"/>
+                <w:szCs w:val="24"/>
+              </w:rPr>
+              <w:t>.</w:t>
+            </w:r>
+          </w:p>
+        </w:tc>
+      </w:tr>
+    </w:tbl>
+    <w:p>
+      <w:pPr>
+        <w:spacing w:after="120"/>
+        <w:rPr>
+          <w:sz w:val="24"/>
+          <w:szCs w:val="24"/>
+        </w:rPr>
+      </w:pPr>
+    </w:p>
+    <w:tbl>
+      <w:tblPr>
+        <w:tblStyle w:val="Grilledutableau"/>
+        <w:tblW w:w="0" w:type="auto"/>
+        <w:tblLook w:val="04A0" w:firstRow="1" w:lastRow="0" w:firstColumn="1" w:lastColumn="0" w:noHBand="0" w:noVBand="1"/>
+      </w:tblPr>
+      <w:tblGrid>
+        <w:gridCol w:w="10456"/>
+      </w:tblGrid>
+      <w:tr>
+        <w:tc>
+          <w:tcPr>
+            <w:tcW w:w="10456" w:type="dxa"/>
+          </w:tcPr>
+          <w:p>
+            <w:pPr>
+              <w:spacing w:after="120"/>
+              <w:rPr>
+                <w:color w:val="000000" w:themeColor="text1"/>
+                <w:sz w:val="24"/>
+                <w:szCs w:val="24"/>
+              </w:rPr>
+            </w:pPr>
+            <w:r>
+              <w:rPr>
+                <w:color w:val="C00000"/>
+                <w:sz w:val="24"/>
+                <w:szCs w:val="24"/>
+              </w:rPr>
+              <w:t>Système</w:t>
+            </w:r>
+            <w:r>
+              <w:rPr>
+                <w:color w:val="C00000"/>
+                <w:sz w:val="24"/>
+                <w:szCs w:val="24"/>
+              </w:rPr>
+              <w:t> </w:t>
+            </w:r>
+            <w:r>
+              <w:rPr>
+                <w:color w:val="C00000"/>
+                <w:sz w:val="24"/>
+                <w:szCs w:val="24"/>
+              </w:rPr>
+              <w:t xml:space="preserve">: </w:t>
+            </w:r>
+            <w:r>
+              <w:rPr>
+                <w:color w:val="000000" w:themeColor="text1"/>
+                <w:sz w:val="24"/>
+                <w:szCs w:val="24"/>
+              </w:rPr>
+              <w:t>appli de mentorat</w:t>
+            </w:r>
+          </w:p>
+          <w:p>
+            <w:pPr>
+              <w:spacing w:after="120"/>
+              <w:rPr>
+                <w:color w:val="000000" w:themeColor="text1"/>
+                <w:sz w:val="24"/>
+                <w:szCs w:val="24"/>
+              </w:rPr>
+            </w:pPr>
+            <w:r>
+              <w:rPr>
+                <w:color w:val="C00000"/>
+                <w:sz w:val="24"/>
+                <w:szCs w:val="24"/>
+              </w:rPr>
+              <w:t xml:space="preserve">Scénario d’utilisation : </w:t>
+            </w:r>
+            <w:r>
+              <w:rPr>
+                <w:color w:val="000000" w:themeColor="text1"/>
+                <w:sz w:val="24"/>
+                <w:szCs w:val="24"/>
+              </w:rPr>
+              <w:t>s</w:t>
+            </w:r>
+          </w:p>
+          <w:p>
+            <w:pPr>
+              <w:spacing w:after="120"/>
+              <w:rPr>
+                <w:color w:val="000000" w:themeColor="text1"/>
+                <w:sz w:val="24"/>
+                <w:szCs w:val="24"/>
+              </w:rPr>
+            </w:pPr>
+            <w:r>
+              <w:rPr>
+                <w:color w:val="000000" w:themeColor="text1"/>
+                <w:sz w:val="24"/>
+                <w:szCs w:val="24"/>
+              </w:rPr>
+              <w:t>.</w:t>
+            </w:r>
+          </w:p>
+        </w:tc>
+      </w:tr>
+    </w:tbl>
+    <w:p>
+      <w:pPr>
+        <w:spacing w:after="120"/>
+        <w:rPr>
+          <w:sz w:val="24"/>
+          <w:szCs w:val="24"/>
+        </w:rPr>
+      </w:pPr>
+    </w:p>
+    <w:tbl>
+      <w:tblPr>
+        <w:tblStyle w:val="Grilledutableau"/>
+        <w:tblW w:w="0" w:type="auto"/>
+        <w:tblLook w:val="04A0" w:firstRow="1" w:lastRow="0" w:firstColumn="1" w:lastColumn="0" w:noHBand="0" w:noVBand="1"/>
+      </w:tblPr>
+      <w:tblGrid>
+        <w:gridCol w:w="10456"/>
+      </w:tblGrid>
+      <w:tr>
+        <w:tc>
+          <w:tcPr>
+            <w:tcW w:w="10456" w:type="dxa"/>
+          </w:tcPr>
+          <w:p>
+            <w:pPr>
+              <w:spacing w:after="120"/>
+              <w:rPr>
+                <w:color w:val="000000" w:themeColor="text1"/>
+                <w:sz w:val="24"/>
+                <w:szCs w:val="24"/>
+              </w:rPr>
+            </w:pPr>
+            <w:r>
+              <w:rPr>
+                <w:color w:val="C00000"/>
+                <w:sz w:val="24"/>
+                <w:szCs w:val="24"/>
+              </w:rPr>
+              <w:t>Système</w:t>
+            </w:r>
+            <w:r>
+              <w:rPr>
+                <w:color w:val="C00000"/>
+                <w:sz w:val="24"/>
+                <w:szCs w:val="24"/>
+              </w:rPr>
+              <w:t> </w:t>
+            </w:r>
+            <w:r>
+              <w:rPr>
+                <w:color w:val="C00000"/>
+                <w:sz w:val="24"/>
+                <w:szCs w:val="24"/>
+              </w:rPr>
+              <w:t xml:space="preserve">: </w:t>
+            </w:r>
+            <w:r>
+              <w:rPr>
+                <w:color w:val="000000" w:themeColor="text1"/>
+                <w:sz w:val="24"/>
+                <w:szCs w:val="24"/>
+              </w:rPr>
+              <w:t>appli de mentorat</w:t>
+            </w:r>
+          </w:p>
+          <w:p>
+            <w:pPr>
+              <w:spacing w:after="120"/>
+              <w:rPr>
+                <w:color w:val="000000" w:themeColor="text1"/>
+                <w:sz w:val="24"/>
+                <w:szCs w:val="24"/>
+              </w:rPr>
+            </w:pPr>
+            <w:r>
+              <w:rPr>
+                <w:color w:val="C00000"/>
+                <w:sz w:val="24"/>
+                <w:szCs w:val="24"/>
+              </w:rPr>
+              <w:t xml:space="preserve">Scénario d’utilisation : </w:t>
+            </w:r>
+            <w:r>
+              <w:rPr>
+                <w:color w:val="000000" w:themeColor="text1"/>
+                <w:sz w:val="24"/>
+                <w:szCs w:val="24"/>
+              </w:rPr>
+              <w:t>s</w:t>
+            </w:r>
+          </w:p>
+          <w:p>
+            <w:pPr>
+              <w:spacing w:after="120"/>
+              <w:rPr>
+                <w:color w:val="000000" w:themeColor="text1"/>
+                <w:sz w:val="24"/>
+                <w:szCs w:val="24"/>
+              </w:rPr>
+            </w:pPr>
+            <w:r>
+              <w:rPr>
+                <w:color w:val="000000" w:themeColor="text1"/>
+                <w:sz w:val="24"/>
+                <w:szCs w:val="24"/>
+              </w:rPr>
+              <w:t>.</w:t>
+            </w:r>
+          </w:p>
+        </w:tc>
+      </w:tr>
+    </w:tbl>
+    <w:p>
+      <w:pPr>
+        <w:spacing w:after="120"/>
+        <w:rPr>
+          <w:sz w:val="24"/>
+          <w:szCs w:val="24"/>
+        </w:rPr>
+      </w:pPr>
+    </w:p>
+    <w:p>
+      <w:pPr>
+        <w:spacing w:after="120"/>
+        <w:rPr>
+          <w:sz w:val="24"/>
+          <w:szCs w:val="24"/>
+        </w:rPr>
+      </w:pPr>
+    </w:p>
+    <w:p>
+      <w:pPr>
+        <w:spacing w:after="120"/>
+        <w:rPr>
+          <w:sz w:val="24"/>
+          <w:szCs w:val="24"/>
+        </w:rPr>
+      </w:pPr>
+    </w:p>
+    <w:p>
+      <w:pPr>
+        <w:spacing w:after="120"/>
+        <w:rPr>
+          <w:sz w:val="24"/>
+          <w:szCs w:val="24"/>
+        </w:rPr>
+      </w:pPr>
+      <w:r>
+        <w:rPr>
+          <w:sz w:val="24"/>
+          <w:szCs w:val="24"/>
+        </w:rPr>
+        <w:t>.../...</w:t>
+      </w:r>
+    </w:p>
+    <w:p>
+      <w:pPr>
+        <w:spacing w:after="120"/>
+        <w:jc w:val="center"/>
+        <w:rPr>
+          <w:color w:val="4472C4" w:themeColor="accent1"/>
+          <w:sz w:val="32"/>
+          <w:szCs w:val="32"/>
+        </w:rPr>
+      </w:pPr>
+      <w:r>
+        <w:rPr>
+          <w:color w:val="4472C4" w:themeColor="accent1"/>
+          <w:sz w:val="32"/>
+          <w:szCs w:val="32"/>
+        </w:rPr>
+        <w:t>Document : I</w:t>
+      </w:r>
+      <w:r>
+        <w:rPr>
+          <w:color w:val="4472C4" w:themeColor="accent1"/>
+          <w:sz w:val="32"/>
+          <w:szCs w:val="32"/>
+        </w:rPr>
+        <w:t>nterview</w:t>
+      </w:r>
+      <w:r>
+        <w:rPr>
+          <w:color w:val="4472C4" w:themeColor="accent1"/>
+          <w:sz w:val="32"/>
+          <w:szCs w:val="32"/>
+        </w:rPr>
+        <w:t xml:space="preserve"> </w:t>
+      </w:r>
+    </w:p>
+    <w:tbl>
+      <w:tblPr>
+        <w:tblStyle w:val="Grilledutableau"/>
+        <w:tblW w:w="0" w:type="auto"/>
+        <w:tblLook w:val="04A0" w:firstRow="1" w:lastRow="0" w:firstColumn="1" w:lastColumn="0" w:noHBand="0" w:noVBand="1"/>
+      </w:tblPr>
+      <w:tblGrid>
+        <w:gridCol w:w="10456"/>
+      </w:tblGrid>
+      <w:tr>
+        <w:tc>
+          <w:tcPr>
+            <w:tcW w:w="10456" w:type="dxa"/>
+          </w:tcPr>
+          <w:p>
+            <w:pPr>
+              <w:spacing w:after="120"/>
+              <w:rPr>
+                <w:color w:val="000000" w:themeColor="text1"/>
+                <w:sz w:val="24"/>
+                <w:szCs w:val="24"/>
+              </w:rPr>
+            </w:pPr>
+            <w:r>
+              <w:rPr>
+                <w:color w:val="C00000"/>
+                <w:sz w:val="24"/>
+                <w:szCs w:val="24"/>
+              </w:rPr>
+              <w:t>Système</w:t>
+            </w:r>
+            <w:r>
+              <w:rPr>
+                <w:color w:val="C00000"/>
+                <w:sz w:val="24"/>
+                <w:szCs w:val="24"/>
+              </w:rPr>
+              <w:t> </w:t>
+            </w:r>
+            <w:r>
+              <w:rPr>
+                <w:color w:val="C00000"/>
+                <w:sz w:val="24"/>
+                <w:szCs w:val="24"/>
+              </w:rPr>
+              <w:t xml:space="preserve">: </w:t>
+            </w:r>
+            <w:r>
+              <w:rPr>
+                <w:color w:val="000000" w:themeColor="text1"/>
+                <w:sz w:val="24"/>
+                <w:szCs w:val="24"/>
+              </w:rPr>
+              <w:t>appli de mentorat</w:t>
+            </w:r>
+          </w:p>
+          <w:p>
+            <w:pPr>
+              <w:spacing w:after="120"/>
+              <w:rPr>
+                <w:color w:val="000000" w:themeColor="text1"/>
+                <w:sz w:val="24"/>
+                <w:szCs w:val="24"/>
+              </w:rPr>
+            </w:pPr>
+            <w:r>
+              <w:rPr>
+                <w:color w:val="C00000"/>
+                <w:sz w:val="24"/>
+                <w:szCs w:val="24"/>
+              </w:rPr>
+              <w:t xml:space="preserve">Scénario d’utilisation : </w:t>
+            </w:r>
+            <w:r>
+              <w:rPr>
+                <w:color w:val="000000" w:themeColor="text1"/>
+                <w:sz w:val="24"/>
+                <w:szCs w:val="24"/>
+              </w:rPr>
+              <w:t>s</w:t>
+            </w:r>
+          </w:p>
+          <w:p>
+            <w:pPr>
+              <w:spacing w:after="120"/>
+              <w:rPr>
+                <w:color w:val="000000" w:themeColor="text1"/>
+                <w:sz w:val="24"/>
+                <w:szCs w:val="24"/>
+              </w:rPr>
+            </w:pPr>
+            <w:r>
+              <w:rPr>
+                <w:color w:val="000000" w:themeColor="text1"/>
+                <w:sz w:val="24"/>
+                <w:szCs w:val="24"/>
+              </w:rPr>
+              <w:t>.</w:t>
+            </w:r>
+          </w:p>
+        </w:tc>
+      </w:tr>
+    </w:tbl>
+    <w:p>
+      <w:pPr>
+        <w:spacing w:after="120"/>
+        <w:rPr>
+          <w:sz w:val="24"/>
+          <w:szCs w:val="24"/>
+        </w:rPr>
+      </w:pPr>
+    </w:p>
+    <w:tbl>
+      <w:tblPr>
+        <w:tblStyle w:val="Grilledutableau"/>
+        <w:tblW w:w="0" w:type="auto"/>
+        <w:tblLook w:val="04A0" w:firstRow="1" w:lastRow="0" w:firstColumn="1" w:lastColumn="0" w:noHBand="0" w:noVBand="1"/>
+      </w:tblPr>
+      <w:tblGrid>
+        <w:gridCol w:w="10456"/>
+      </w:tblGrid>
+      <w:tr>
+        <w:tc>
+          <w:tcPr>
+            <w:tcW w:w="10456" w:type="dxa"/>
+          </w:tcPr>
+          <w:p>
+            <w:pPr>
+              <w:spacing w:after="120"/>
+              <w:rPr>
+                <w:color w:val="000000" w:themeColor="text1"/>
+                <w:sz w:val="24"/>
+                <w:szCs w:val="24"/>
+              </w:rPr>
+            </w:pPr>
+            <w:r>
+              <w:rPr>
+                <w:color w:val="C00000"/>
+                <w:sz w:val="24"/>
+                <w:szCs w:val="24"/>
+              </w:rPr>
+              <w:t>Système</w:t>
+            </w:r>
+            <w:r>
+              <w:rPr>
+                <w:color w:val="C00000"/>
+                <w:sz w:val="24"/>
+                <w:szCs w:val="24"/>
+              </w:rPr>
+              <w:t> </w:t>
+            </w:r>
+            <w:r>
+              <w:rPr>
+                <w:color w:val="C00000"/>
+                <w:sz w:val="24"/>
+                <w:szCs w:val="24"/>
+              </w:rPr>
+              <w:t xml:space="preserve">: </w:t>
+            </w:r>
+            <w:r>
+              <w:rPr>
+                <w:color w:val="000000" w:themeColor="text1"/>
+                <w:sz w:val="24"/>
+                <w:szCs w:val="24"/>
+              </w:rPr>
+              <w:t>appli de mentorat</w:t>
+            </w:r>
+          </w:p>
+          <w:p>
+            <w:pPr>
+              <w:spacing w:after="120"/>
+              <w:rPr>
+                <w:color w:val="000000" w:themeColor="text1"/>
+                <w:sz w:val="24"/>
+                <w:szCs w:val="24"/>
+              </w:rPr>
+            </w:pPr>
+            <w:r>
+              <w:rPr>
+                <w:color w:val="C00000"/>
+                <w:sz w:val="24"/>
+                <w:szCs w:val="24"/>
+              </w:rPr>
+              <w:t xml:space="preserve">Scénario d’utilisation : </w:t>
+            </w:r>
+            <w:r>
+              <w:rPr>
+                <w:color w:val="000000" w:themeColor="text1"/>
+                <w:sz w:val="24"/>
+                <w:szCs w:val="24"/>
+              </w:rPr>
+              <w:t>s</w:t>
+            </w:r>
+          </w:p>
+          <w:p>
+            <w:pPr>
+              <w:spacing w:after="120"/>
+              <w:rPr>
+                <w:color w:val="000000" w:themeColor="text1"/>
+                <w:sz w:val="24"/>
+                <w:szCs w:val="24"/>
+              </w:rPr>
+            </w:pPr>
+            <w:r>
+              <w:rPr>
+                <w:color w:val="000000" w:themeColor="text1"/>
+                <w:sz w:val="24"/>
+                <w:szCs w:val="24"/>
+              </w:rPr>
+              <w:t>.</w:t>
+            </w:r>
+          </w:p>
+        </w:tc>
+      </w:tr>
+    </w:tbl>
+    <w:p>
+      <w:pPr>
+        <w:spacing w:after="120"/>
+        <w:rPr>
+          <w:sz w:val="24"/>
+          <w:szCs w:val="24"/>
+        </w:rPr>
+      </w:pPr>
+    </w:p>
+    <w:tbl>
+      <w:tblPr>
+        <w:tblStyle w:val="Grilledutableau"/>
+        <w:tblW w:w="0" w:type="auto"/>
+        <w:tblLook w:val="04A0" w:firstRow="1" w:lastRow="0" w:firstColumn="1" w:lastColumn="0" w:noHBand="0" w:noVBand="1"/>
+      </w:tblPr>
+      <w:tblGrid>
+        <w:gridCol w:w="10456"/>
+      </w:tblGrid>
+      <w:tr>
+        <w:tc>
+          <w:tcPr>
+            <w:tcW w:w="10456" w:type="dxa"/>
+          </w:tcPr>
+          <w:p>
+            <w:pPr>
+              <w:spacing w:after="120"/>
+              <w:rPr>
+                <w:color w:val="000000" w:themeColor="text1"/>
+                <w:sz w:val="24"/>
+                <w:szCs w:val="24"/>
+              </w:rPr>
+            </w:pPr>
+            <w:r>
+              <w:rPr>
+                <w:color w:val="C00000"/>
+                <w:sz w:val="24"/>
+                <w:szCs w:val="24"/>
+              </w:rPr>
+              <w:t>Système</w:t>
+            </w:r>
+            <w:r>
+              <w:rPr>
+                <w:color w:val="C00000"/>
+                <w:sz w:val="24"/>
+                <w:szCs w:val="24"/>
+              </w:rPr>
+              <w:t> </w:t>
+            </w:r>
+            <w:r>
+              <w:rPr>
+                <w:color w:val="C00000"/>
+                <w:sz w:val="24"/>
+                <w:szCs w:val="24"/>
+              </w:rPr>
+              <w:t xml:space="preserve">: </w:t>
+            </w:r>
+            <w:r>
+              <w:rPr>
+                <w:color w:val="000000" w:themeColor="text1"/>
+                <w:sz w:val="24"/>
+                <w:szCs w:val="24"/>
+              </w:rPr>
+              <w:t>appli de mentorat</w:t>
+            </w:r>
+          </w:p>
+          <w:p>
+            <w:pPr>
+              <w:spacing w:after="120"/>
+              <w:rPr>
+                <w:color w:val="000000" w:themeColor="text1"/>
+                <w:sz w:val="24"/>
+                <w:szCs w:val="24"/>
+              </w:rPr>
+            </w:pPr>
+            <w:r>
+              <w:rPr>
+                <w:color w:val="C00000"/>
+                <w:sz w:val="24"/>
+                <w:szCs w:val="24"/>
+              </w:rPr>
+              <w:t xml:space="preserve">Scénario d’utilisation : </w:t>
+            </w:r>
+            <w:r>
+              <w:rPr>
+                <w:color w:val="000000" w:themeColor="text1"/>
+                <w:sz w:val="24"/>
+                <w:szCs w:val="24"/>
+              </w:rPr>
+              <w:t>s</w:t>
+            </w:r>
+          </w:p>
+          <w:p>
+            <w:pPr>
+              <w:spacing w:after="120"/>
+              <w:rPr>
+                <w:color w:val="000000" w:themeColor="text1"/>
+                <w:sz w:val="24"/>
+                <w:szCs w:val="24"/>
+              </w:rPr>
+            </w:pPr>
+            <w:r>
+              <w:rPr>
+                <w:color w:val="000000" w:themeColor="text1"/>
+                <w:sz w:val="24"/>
+                <w:szCs w:val="24"/>
+              </w:rPr>
+              <w:t>.</w:t>
+            </w:r>
+          </w:p>
+        </w:tc>
+      </w:tr>
+    </w:tbl>
+    <w:p>
+      <w:pPr>
+        <w:spacing w:after="120"/>
+        <w:rPr>
+          <w:sz w:val="24"/>
+          <w:szCs w:val="24"/>
+        </w:rPr>
+      </w:pPr>
+    </w:p>
+    <w:tbl>
+      <w:tblPr>
+        <w:tblStyle w:val="Grilledutableau"/>
+        <w:tblW w:w="0" w:type="auto"/>
+        <w:tblLook w:val="04A0" w:firstRow="1" w:lastRow="0" w:firstColumn="1" w:lastColumn="0" w:noHBand="0" w:noVBand="1"/>
+      </w:tblPr>
+      <w:tblGrid>
+        <w:gridCol w:w="10456"/>
+      </w:tblGrid>
+      <w:tr>
+        <w:tc>
+          <w:tcPr>
+            <w:tcW w:w="10456" w:type="dxa"/>
+          </w:tcPr>
+          <w:p>
+            <w:pPr>
+              <w:spacing w:after="120"/>
+              <w:rPr>
+                <w:color w:val="000000" w:themeColor="text1"/>
+                <w:sz w:val="24"/>
+                <w:szCs w:val="24"/>
+              </w:rPr>
+            </w:pPr>
+            <w:r>
+              <w:rPr>
+                <w:color w:val="C00000"/>
+                <w:sz w:val="24"/>
+                <w:szCs w:val="24"/>
+              </w:rPr>
+              <w:t>Système</w:t>
+            </w:r>
+            <w:r>
+              <w:rPr>
+                <w:color w:val="C00000"/>
+                <w:sz w:val="24"/>
+                <w:szCs w:val="24"/>
+              </w:rPr>
+              <w:t> </w:t>
+            </w:r>
+            <w:r>
+              <w:rPr>
+                <w:color w:val="C00000"/>
+                <w:sz w:val="24"/>
+                <w:szCs w:val="24"/>
+              </w:rPr>
+              <w:t xml:space="preserve">: </w:t>
+            </w:r>
+            <w:r>
+              <w:rPr>
+                <w:color w:val="000000" w:themeColor="text1"/>
+                <w:sz w:val="24"/>
+                <w:szCs w:val="24"/>
+              </w:rPr>
+              <w:t>appli de mentorat</w:t>
+            </w:r>
+          </w:p>
+          <w:p>
+            <w:pPr>
+              <w:spacing w:after="120"/>
+              <w:rPr>
+                <w:color w:val="000000" w:themeColor="text1"/>
+                <w:sz w:val="24"/>
+                <w:szCs w:val="24"/>
+              </w:rPr>
+            </w:pPr>
+            <w:r>
+              <w:rPr>
+                <w:color w:val="C00000"/>
+                <w:sz w:val="24"/>
+                <w:szCs w:val="24"/>
+              </w:rPr>
+              <w:t xml:space="preserve">Scénario d’utilisation : </w:t>
+            </w:r>
+            <w:r>
+              <w:rPr>
+                <w:color w:val="000000" w:themeColor="text1"/>
+                <w:sz w:val="24"/>
+                <w:szCs w:val="24"/>
+              </w:rPr>
+              <w:t>s</w:t>
+            </w:r>
+          </w:p>
+          <w:p>
+            <w:pPr>
+              <w:spacing w:after="120"/>
+              <w:rPr>
+                <w:color w:val="000000" w:themeColor="text1"/>
+                <w:sz w:val="24"/>
+                <w:szCs w:val="24"/>
+              </w:rPr>
+            </w:pPr>
+            <w:r>
+              <w:rPr>
+                <w:color w:val="000000" w:themeColor="text1"/>
+                <w:sz w:val="24"/>
+                <w:szCs w:val="24"/>
+              </w:rPr>
+              <w:t>.</w:t>
+            </w:r>
+          </w:p>
+        </w:tc>
+      </w:tr>
+    </w:tbl>
+    <w:p>
+      <w:pPr>
+        <w:spacing w:after="120"/>
+        <w:rPr>
+          <w:sz w:val="24"/>
+          <w:szCs w:val="24"/>
+        </w:rPr>
+      </w:pPr>
+    </w:p>
+    <w:tbl>
+      <w:tblPr>
+        <w:tblStyle w:val="Grilledutableau"/>
+        <w:tblW w:w="0" w:type="auto"/>
+        <w:tblLook w:val="04A0" w:firstRow="1" w:lastRow="0" w:firstColumn="1" w:lastColumn="0" w:noHBand="0" w:noVBand="1"/>
+      </w:tblPr>
+      <w:tblGrid>
+        <w:gridCol w:w="10456"/>
+      </w:tblGrid>
+      <w:tr>
+        <w:tc>
+          <w:tcPr>
+            <w:tcW w:w="10456" w:type="dxa"/>
+          </w:tcPr>
+          <w:p>
+            <w:pPr>
+              <w:spacing w:after="120"/>
+              <w:rPr>
+                <w:color w:val="000000" w:themeColor="text1"/>
+                <w:sz w:val="24"/>
+                <w:szCs w:val="24"/>
+              </w:rPr>
+            </w:pPr>
+            <w:r>
+              <w:rPr>
+                <w:color w:val="C00000"/>
+                <w:sz w:val="24"/>
+                <w:szCs w:val="24"/>
+              </w:rPr>
+              <w:t>Système</w:t>
+            </w:r>
+            <w:r>
+              <w:rPr>
+                <w:color w:val="C00000"/>
+                <w:sz w:val="24"/>
+                <w:szCs w:val="24"/>
+              </w:rPr>
+              <w:t> </w:t>
+            </w:r>
+            <w:r>
+              <w:rPr>
+                <w:color w:val="C00000"/>
+                <w:sz w:val="24"/>
+                <w:szCs w:val="24"/>
+              </w:rPr>
+              <w:t xml:space="preserve">: </w:t>
+            </w:r>
+            <w:r>
+              <w:rPr>
+                <w:color w:val="000000" w:themeColor="text1"/>
+                <w:sz w:val="24"/>
+                <w:szCs w:val="24"/>
+              </w:rPr>
+              <w:t>appli de mentorat</w:t>
+            </w:r>
+          </w:p>
+          <w:p>
+            <w:pPr>
+              <w:spacing w:after="120"/>
+              <w:rPr>
+                <w:color w:val="000000" w:themeColor="text1"/>
+                <w:sz w:val="24"/>
+                <w:szCs w:val="24"/>
+              </w:rPr>
+            </w:pPr>
+            <w:r>
+              <w:rPr>
+                <w:color w:val="C00000"/>
+                <w:sz w:val="24"/>
+                <w:szCs w:val="24"/>
+              </w:rPr>
+              <w:t xml:space="preserve">Scénario d’utilisation : </w:t>
+            </w:r>
+            <w:r>
+              <w:rPr>
+                <w:color w:val="000000" w:themeColor="text1"/>
+                <w:sz w:val="24"/>
+                <w:szCs w:val="24"/>
+              </w:rPr>
+              <w:t>s</w:t>
+            </w:r>
+          </w:p>
+          <w:p>
+            <w:pPr>
+              <w:spacing w:after="120"/>
+              <w:rPr>
+                <w:color w:val="000000" w:themeColor="text1"/>
+                <w:sz w:val="24"/>
+                <w:szCs w:val="24"/>
+              </w:rPr>
+            </w:pPr>
+            <w:r>
+              <w:rPr>
+                <w:color w:val="000000" w:themeColor="text1"/>
+                <w:sz w:val="24"/>
+                <w:szCs w:val="24"/>
+              </w:rPr>
+              <w:t>.</w:t>
+            </w:r>
+          </w:p>
+        </w:tc>
+      </w:tr>
+    </w:tbl>
+    <w:p>
+      <w:pPr>
+        <w:spacing w:after="120"/>
+        <w:rPr>
+          <w:sz w:val="24"/>
+          <w:szCs w:val="24"/>
+        </w:rPr>
+      </w:pPr>
+    </w:p>
+    <w:tbl>
+      <w:tblPr>
+        <w:tblStyle w:val="Grilledutableau"/>
+        <w:tblW w:w="0" w:type="auto"/>
+        <w:tblLook w:val="04A0" w:firstRow="1" w:lastRow="0" w:firstColumn="1" w:lastColumn="0" w:noHBand="0" w:noVBand="1"/>
+      </w:tblPr>
+      <w:tblGrid>
+        <w:gridCol w:w="10456"/>
+      </w:tblGrid>
+      <w:tr>
+        <w:tc>
+          <w:tcPr>
+            <w:tcW w:w="10456" w:type="dxa"/>
+          </w:tcPr>
+          <w:p>
+            <w:pPr>
+              <w:spacing w:after="120"/>
+              <w:rPr>
+                <w:color w:val="000000" w:themeColor="text1"/>
+                <w:sz w:val="24"/>
+                <w:szCs w:val="24"/>
+              </w:rPr>
+            </w:pPr>
+            <w:r>
+              <w:rPr>
+                <w:color w:val="C00000"/>
+                <w:sz w:val="24"/>
+                <w:szCs w:val="24"/>
+              </w:rPr>
+              <w:t>Système</w:t>
+            </w:r>
+            <w:r>
+              <w:rPr>
+                <w:color w:val="C00000"/>
+                <w:sz w:val="24"/>
+                <w:szCs w:val="24"/>
+              </w:rPr>
+              <w:t> </w:t>
+            </w:r>
+            <w:r>
+              <w:rPr>
+                <w:color w:val="C00000"/>
+                <w:sz w:val="24"/>
+                <w:szCs w:val="24"/>
+              </w:rPr>
+              <w:t xml:space="preserve">: </w:t>
+            </w:r>
+            <w:r>
+              <w:rPr>
+                <w:color w:val="000000" w:themeColor="text1"/>
+                <w:sz w:val="24"/>
+                <w:szCs w:val="24"/>
+              </w:rPr>
+              <w:t>appli de mentorat</w:t>
+            </w:r>
+          </w:p>
+          <w:p>
+            <w:pPr>
+              <w:spacing w:after="120"/>
+              <w:rPr>
+                <w:color w:val="000000" w:themeColor="text1"/>
+                <w:sz w:val="24"/>
+                <w:szCs w:val="24"/>
+              </w:rPr>
+            </w:pPr>
+            <w:r>
+              <w:rPr>
+                <w:color w:val="C00000"/>
+                <w:sz w:val="24"/>
+                <w:szCs w:val="24"/>
+              </w:rPr>
+              <w:t xml:space="preserve">Scénario d’utilisation : </w:t>
+            </w:r>
+            <w:r>
+              <w:rPr>
+                <w:color w:val="000000" w:themeColor="text1"/>
+                <w:sz w:val="24"/>
+                <w:szCs w:val="24"/>
+              </w:rPr>
+              <w:t>s</w:t>
+            </w:r>
+          </w:p>
+          <w:p>
+            <w:pPr>
+              <w:spacing w:after="120"/>
+              <w:rPr>
+                <w:color w:val="000000" w:themeColor="text1"/>
+                <w:sz w:val="24"/>
+                <w:szCs w:val="24"/>
+              </w:rPr>
+            </w:pPr>
+            <w:r>
+              <w:rPr>
+                <w:color w:val="000000" w:themeColor="text1"/>
+                <w:sz w:val="24"/>
+                <w:szCs w:val="24"/>
+              </w:rPr>
+              <w:t>.</w:t>
+            </w:r>
+          </w:p>
+        </w:tc>
+      </w:tr>
+    </w:tbl>
+    <w:p>
+      <w:pPr>
+        <w:spacing w:after="120"/>
+        <w:rPr>
+          <w:sz w:val="24"/>
+          <w:szCs w:val="24"/>
+        </w:rPr>
+      </w:pPr>
+    </w:p>
+    <w:tbl>
+      <w:tblPr>
+        <w:tblStyle w:val="Grilledutableau"/>
+        <w:tblW w:w="0" w:type="auto"/>
+        <w:tblLook w:val="04A0" w:firstRow="1" w:lastRow="0" w:firstColumn="1" w:lastColumn="0" w:noHBand="0" w:noVBand="1"/>
+      </w:tblPr>
+      <w:tblGrid>
+        <w:gridCol w:w="10456"/>
+      </w:tblGrid>
+      <w:tr>
+        <w:tc>
+          <w:tcPr>
+            <w:tcW w:w="10456" w:type="dxa"/>
+          </w:tcPr>
+          <w:p>
+            <w:pPr>
+              <w:spacing w:after="120"/>
+              <w:rPr>
+                <w:color w:val="000000" w:themeColor="text1"/>
+                <w:sz w:val="24"/>
+                <w:szCs w:val="24"/>
+              </w:rPr>
+            </w:pPr>
+            <w:r>
+              <w:rPr>
+                <w:color w:val="C00000"/>
+                <w:sz w:val="24"/>
+                <w:szCs w:val="24"/>
+              </w:rPr>
+              <w:t>Système</w:t>
+            </w:r>
+            <w:r>
+              <w:rPr>
+                <w:color w:val="C00000"/>
+                <w:sz w:val="24"/>
+                <w:szCs w:val="24"/>
+              </w:rPr>
+              <w:t> </w:t>
+            </w:r>
+            <w:r>
+              <w:rPr>
+                <w:color w:val="C00000"/>
+                <w:sz w:val="24"/>
+                <w:szCs w:val="24"/>
+              </w:rPr>
+              <w:t xml:space="preserve">: </w:t>
+            </w:r>
+            <w:r>
+              <w:rPr>
+                <w:color w:val="000000" w:themeColor="text1"/>
+                <w:sz w:val="24"/>
+                <w:szCs w:val="24"/>
+              </w:rPr>
+              <w:t>appli de mentorat</w:t>
+            </w:r>
+          </w:p>
+          <w:p>
+            <w:pPr>
+              <w:spacing w:after="120"/>
+              <w:rPr>
+                <w:color w:val="000000" w:themeColor="text1"/>
+                <w:sz w:val="24"/>
+                <w:szCs w:val="24"/>
+              </w:rPr>
+            </w:pPr>
+            <w:r>
+              <w:rPr>
+                <w:color w:val="C00000"/>
+                <w:sz w:val="24"/>
+                <w:szCs w:val="24"/>
+              </w:rPr>
+              <w:t xml:space="preserve">Scénario d’utilisation : </w:t>
+            </w:r>
+            <w:r>
+              <w:rPr>
+                <w:color w:val="000000" w:themeColor="text1"/>
+                <w:sz w:val="24"/>
+                <w:szCs w:val="24"/>
+              </w:rPr>
+              <w:t>s</w:t>
+            </w:r>
+          </w:p>
+          <w:p>
+            <w:pPr>
+              <w:spacing w:after="120"/>
+              <w:rPr>
+                <w:color w:val="000000" w:themeColor="text1"/>
+                <w:sz w:val="24"/>
+                <w:szCs w:val="24"/>
+              </w:rPr>
+            </w:pPr>
+            <w:r>
+              <w:rPr>
+                <w:color w:val="000000" w:themeColor="text1"/>
+                <w:sz w:val="24"/>
+                <w:szCs w:val="24"/>
+              </w:rPr>
+              <w:t>.</w:t>
+            </w:r>
+          </w:p>
+        </w:tc>
+      </w:tr>
+    </w:tbl>
+    <w:p>
+      <w:pPr>
+        <w:spacing w:after="120"/>
+        <w:rPr>
+          <w:sz w:val="24"/>
+          <w:szCs w:val="24"/>
+        </w:rPr>
+      </w:pPr>
+    </w:p>
+    <w:tbl>
+      <w:tblPr>
+        <w:tblStyle w:val="Grilledutableau"/>
+        <w:tblW w:w="0" w:type="auto"/>
+        <w:tblLook w:val="04A0" w:firstRow="1" w:lastRow="0" w:firstColumn="1" w:lastColumn="0" w:noHBand="0" w:noVBand="1"/>
+      </w:tblPr>
+      <w:tblGrid>
+        <w:gridCol w:w="10456"/>
+      </w:tblGrid>
+      <w:tr>
+        <w:tc>
+          <w:tcPr>
+            <w:tcW w:w="10456" w:type="dxa"/>
+          </w:tcPr>
+          <w:p>
+            <w:pPr>
+              <w:spacing w:after="120"/>
+              <w:rPr>
+                <w:color w:val="000000" w:themeColor="text1"/>
+                <w:sz w:val="24"/>
+                <w:szCs w:val="24"/>
+              </w:rPr>
+            </w:pPr>
+            <w:r>
+              <w:rPr>
+                <w:color w:val="C00000"/>
+                <w:sz w:val="24"/>
+                <w:szCs w:val="24"/>
+              </w:rPr>
+              <w:t>Système</w:t>
+            </w:r>
+            <w:r>
+              <w:rPr>
+                <w:color w:val="C00000"/>
+                <w:sz w:val="24"/>
+                <w:szCs w:val="24"/>
+              </w:rPr>
+              <w:t> </w:t>
+            </w:r>
+            <w:r>
+              <w:rPr>
+                <w:color w:val="C00000"/>
+                <w:sz w:val="24"/>
+                <w:szCs w:val="24"/>
+              </w:rPr>
+              <w:t xml:space="preserve">: </w:t>
+            </w:r>
+            <w:r>
+              <w:rPr>
+                <w:color w:val="000000" w:themeColor="text1"/>
+                <w:sz w:val="24"/>
+                <w:szCs w:val="24"/>
+              </w:rPr>
+              <w:t>appli de mentorat</w:t>
+            </w:r>
+          </w:p>
+          <w:p>
+            <w:pPr>
+              <w:spacing w:after="120"/>
+              <w:rPr>
+                <w:color w:val="000000" w:themeColor="text1"/>
+                <w:sz w:val="24"/>
+                <w:szCs w:val="24"/>
+              </w:rPr>
+            </w:pPr>
+            <w:r>
+              <w:rPr>
+                <w:color w:val="C00000"/>
+                <w:sz w:val="24"/>
+                <w:szCs w:val="24"/>
+              </w:rPr>
+              <w:t xml:space="preserve">Scénario d’utilisation : </w:t>
+            </w:r>
+            <w:r>
+              <w:rPr>
+                <w:color w:val="000000" w:themeColor="text1"/>
+                <w:sz w:val="24"/>
+                <w:szCs w:val="24"/>
+              </w:rPr>
+              <w:t>s</w:t>
+            </w:r>
+          </w:p>
+          <w:p>
+            <w:pPr>
+              <w:spacing w:after="120"/>
+              <w:rPr>
+                <w:color w:val="000000" w:themeColor="text1"/>
+                <w:sz w:val="24"/>
+                <w:szCs w:val="24"/>
+              </w:rPr>
+            </w:pPr>
+            <w:r>
+              <w:rPr>
+                <w:color w:val="000000" w:themeColor="text1"/>
+                <w:sz w:val="24"/>
+                <w:szCs w:val="24"/>
+              </w:rPr>
+              <w:t>.</w:t>
+            </w:r>
+          </w:p>
+        </w:tc>
+      </w:tr>
+    </w:tbl>
+    <w:p>
+      <w:pPr>
+        <w:spacing w:after="120"/>
+        <w:rPr>
+          <w:sz w:val="24"/>
+          <w:szCs w:val="24"/>
+        </w:rPr>
+      </w:pPr>
+    </w:p>
+    <w:p>
+      <w:pPr>
+        <w:spacing w:after="120"/>
+        <w:rPr>
+          <w:sz w:val="24"/>
+          <w:szCs w:val="24"/>
+        </w:rPr>
+      </w:pPr>
+    </w:p>
+    <w:p>
+      <w:pPr>
+        <w:spacing w:after="120"/>
+        <w:rPr>
+          <w:sz w:val="24"/>
+          <w:szCs w:val="24"/>
+        </w:rPr>
+      </w:pPr>
+    </w:p>
+    <w:p>
+      <w:pPr>
+        <w:spacing w:after="120"/>
+        <w:rPr>
+          <w:sz w:val="24"/>
+          <w:szCs w:val="24"/>
+        </w:rPr>
+      </w:pPr>
+      <w:r>
+        <w:rPr>
+          <w:sz w:val="24"/>
+          <w:szCs w:val="24"/>
+        </w:rPr>
+        <w:t>.../...</w:t>
+      </w:r>
+    </w:p>
+    <w:p>
+      <w:pPr>
+        <w:spacing w:after="120"/>
         <w:rPr>
           <w:sz w:val="24"/>
           <w:szCs w:val="24"/>

</xml_diff>

<commit_message>
feat : first iteration, user stories and DUC : UserStories.docx completed
</commit_message>
<xml_diff>
--- a/UserStories.docx
+++ b/UserStories.docx
@@ -3082,7 +3082,7 @@
     </w:tbl>
     <w:p>
       <w:pPr>
-        <w:spacing w:after="120"/>
+        <w:spacing w:after="0"/>
         <w:rPr>
           <w:sz w:val="24"/>
           <w:szCs w:val="24"/>
@@ -3218,7 +3218,7 @@
     </w:tbl>
     <w:p>
       <w:pPr>
-        <w:spacing w:after="120"/>
+        <w:spacing w:after="0"/>
         <w:rPr>
           <w:sz w:val="24"/>
           <w:szCs w:val="24"/>
@@ -3376,7 +3376,7 @@
     </w:tbl>
     <w:p>
       <w:pPr>
-        <w:spacing w:after="120"/>
+        <w:spacing w:after="0"/>
         <w:rPr>
           <w:sz w:val="24"/>
           <w:szCs w:val="24"/>
@@ -3520,7 +3520,7 @@
     </w:tbl>
     <w:p>
       <w:pPr>
-        <w:spacing w:after="120"/>
+        <w:spacing w:after="0"/>
         <w:rPr>
           <w:sz w:val="24"/>
           <w:szCs w:val="24"/>
@@ -3626,13 +3626,23 @@
               </w:rPr>
               <w:t>« </w:t>
             </w:r>
-            <w:r>
-              <w:rPr>
-                <w:color w:val="000000" w:themeColor="text1"/>
-                <w:sz w:val="24"/>
-                <w:szCs w:val="24"/>
-              </w:rPr>
-              <w:t xml:space="preserve">recevoir des rappels si cela </w:t>
+            <w:proofErr w:type="gramStart"/>
+            <w:r>
+              <w:rPr>
+                <w:color w:val="000000" w:themeColor="text1"/>
+                <w:sz w:val="24"/>
+                <w:szCs w:val="24"/>
+              </w:rPr>
+              <w:t>recevoir</w:t>
+            </w:r>
+            <w:proofErr w:type="gramEnd"/>
+            <w:r>
+              <w:rPr>
+                <w:color w:val="000000" w:themeColor="text1"/>
+                <w:sz w:val="24"/>
+                <w:szCs w:val="24"/>
+              </w:rPr>
+              <w:t xml:space="preserve"> des rappels si cela </w:t>
             </w:r>
             <w:proofErr w:type="spellStart"/>
             <w:r>
@@ -3666,12 +3676,65 @@
     </w:tbl>
     <w:p>
       <w:pPr>
-        <w:spacing w:after="120"/>
+        <w:spacing w:after="0"/>
         <w:rPr>
           <w:sz w:val="24"/>
           <w:szCs w:val="24"/>
         </w:rPr>
       </w:pPr>
+    </w:p>
+    <w:p>
+      <w:pPr>
+        <w:spacing w:after="120"/>
+        <w:jc w:val="center"/>
+        <w:rPr>
+          <w:color w:val="4472C4" w:themeColor="accent1"/>
+          <w:sz w:val="32"/>
+          <w:szCs w:val="32"/>
+        </w:rPr>
+      </w:pPr>
+      <w:r>
+        <w:rPr>
+          <w:color w:val="4472C4" w:themeColor="accent1"/>
+          <w:sz w:val="32"/>
+          <w:szCs w:val="32"/>
+        </w:rPr>
+        <w:t>Document : I</w:t>
+      </w:r>
+      <w:r>
+        <w:rPr>
+          <w:color w:val="4472C4" w:themeColor="accent1"/>
+          <w:sz w:val="32"/>
+          <w:szCs w:val="32"/>
+        </w:rPr>
+        <w:t>nterview</w:t>
+      </w:r>
+      <w:r>
+        <w:rPr>
+          <w:color w:val="4472C4" w:themeColor="accent1"/>
+          <w:sz w:val="32"/>
+          <w:szCs w:val="32"/>
+        </w:rPr>
+        <w:t xml:space="preserve"> </w:t>
+      </w:r>
+      <w:r>
+        <w:rPr>
+          <w:color w:val="4472C4" w:themeColor="accent1"/>
+          <w:sz w:val="32"/>
+          <w:szCs w:val="32"/>
+        </w:rPr>
+        <w:t xml:space="preserve">Guillaume Product </w:t>
+      </w:r>
+      <w:proofErr w:type="spellStart"/>
+      <w:r>
+        <w:rPr>
+          <w:color w:val="4472C4" w:themeColor="accent1"/>
+          <w:sz w:val="32"/>
+          <w:szCs w:val="32"/>
+        </w:rPr>
+        <w:t>Owner</w:t>
+      </w:r>
+      <w:proofErr w:type="spellEnd"/>
     </w:p>
     <w:tbl>
       <w:tblPr>
@@ -3764,6 +3827,64 @@
                 <w:szCs w:val="24"/>
               </w:rPr>
             </w:pPr>
+            <w:proofErr w:type="gramStart"/>
+            <w:r>
+              <w:rPr>
+                <w:color w:val="000000" w:themeColor="text1"/>
+                <w:sz w:val="24"/>
+                <w:szCs w:val="24"/>
+              </w:rPr>
+              <w:t>«</w:t>
+            </w:r>
+            <w:r>
+              <w:rPr>
+                <w:color w:val="000000" w:themeColor="text1"/>
+                <w:sz w:val="24"/>
+                <w:szCs w:val="24"/>
+              </w:rPr>
+              <w:t>aide</w:t>
+            </w:r>
+            <w:proofErr w:type="gramEnd"/>
+            <w:r>
+              <w:rPr>
+                <w:color w:val="000000" w:themeColor="text1"/>
+                <w:sz w:val="24"/>
+                <w:szCs w:val="24"/>
+              </w:rPr>
+              <w:t xml:space="preserve"> à </w:t>
+            </w:r>
+            <w:r>
+              <w:rPr>
+                <w:color w:val="000000" w:themeColor="text1"/>
+                <w:sz w:val="24"/>
+                <w:szCs w:val="24"/>
+              </w:rPr>
+              <w:t>avancer dans le métier et</w:t>
+            </w:r>
+            <w:r>
+              <w:rPr>
+                <w:color w:val="000000" w:themeColor="text1"/>
+                <w:sz w:val="24"/>
+                <w:szCs w:val="24"/>
+              </w:rPr>
+              <w:t xml:space="preserve"> </w:t>
+            </w:r>
+            <w:r>
+              <w:rPr>
+                <w:color w:val="000000" w:themeColor="text1"/>
+                <w:sz w:val="24"/>
+                <w:szCs w:val="24"/>
+              </w:rPr>
+              <w:t>dans ma carrière</w:t>
+            </w:r>
+            <w:r>
+              <w:rPr>
+                <w:color w:val="000000" w:themeColor="text1"/>
+                <w:sz w:val="24"/>
+                <w:szCs w:val="24"/>
+              </w:rPr>
+              <w:t> »</w:t>
+            </w:r>
             <w:r>
               <w:rPr>
                 <w:color w:val="000000" w:themeColor="text1"/>
@@ -3778,7 +3899,7 @@
     </w:tbl>
     <w:p>
       <w:pPr>
-        <w:spacing w:after="120"/>
+        <w:spacing w:after="0"/>
         <w:rPr>
           <w:sz w:val="24"/>
           <w:szCs w:val="24"/>
@@ -3882,6 +4003,56 @@
                 <w:sz w:val="24"/>
                 <w:szCs w:val="24"/>
               </w:rPr>
+              <w:t>« </w:t>
+            </w:r>
+            <w:proofErr w:type="gramStart"/>
+            <w:r>
+              <w:rPr>
+                <w:color w:val="000000" w:themeColor="text1"/>
+                <w:sz w:val="24"/>
+                <w:szCs w:val="24"/>
+              </w:rPr>
+              <w:t>un</w:t>
+            </w:r>
+            <w:proofErr w:type="gramEnd"/>
+            <w:r>
+              <w:rPr>
+                <w:color w:val="000000" w:themeColor="text1"/>
+                <w:sz w:val="24"/>
+                <w:szCs w:val="24"/>
+              </w:rPr>
+              <w:t xml:space="preserve"> journal de bord. Ça nous permettrait d’avoir un endroit</w:t>
+            </w:r>
+            <w:r>
+              <w:rPr>
+                <w:color w:val="000000" w:themeColor="text1"/>
+                <w:sz w:val="24"/>
+                <w:szCs w:val="24"/>
+              </w:rPr>
+              <w:t xml:space="preserve"> </w:t>
+            </w:r>
+            <w:r>
+              <w:rPr>
+                <w:color w:val="000000" w:themeColor="text1"/>
+                <w:sz w:val="24"/>
+                <w:szCs w:val="24"/>
+              </w:rPr>
+              <w:t>centralisé où on peut tout noter sans rien oublier d’une session à l’autre</w:t>
+            </w:r>
+            <w:r>
+              <w:rPr>
+                <w:color w:val="000000" w:themeColor="text1"/>
+                <w:sz w:val="24"/>
+                <w:szCs w:val="24"/>
+              </w:rPr>
+              <w:t> »</w:t>
+            </w:r>
+            <w:r>
+              <w:rPr>
+                <w:color w:val="000000" w:themeColor="text1"/>
+                <w:sz w:val="24"/>
+                <w:szCs w:val="24"/>
+              </w:rPr>
               <w:t>.</w:t>
             </w:r>
           </w:p>
@@ -3890,7 +4061,7 @@
     </w:tbl>
     <w:p>
       <w:pPr>
-        <w:spacing w:after="120"/>
+        <w:spacing w:after="0"/>
         <w:rPr>
           <w:sz w:val="24"/>
           <w:szCs w:val="24"/>
@@ -3972,22 +4143,49 @@
             </w:r>
             <w:r>
               <w:rPr>
-                <w:color w:val="000000" w:themeColor="text1"/>
-                <w:sz w:val="24"/>
-                <w:szCs w:val="24"/>
-              </w:rPr>
-              <w:t>s</w:t>
-            </w:r>
-          </w:p>
-          <w:p>
-            <w:pPr>
-              <w:spacing w:after="120"/>
-              <w:rPr>
-                <w:color w:val="000000" w:themeColor="text1"/>
-                <w:sz w:val="24"/>
-                <w:szCs w:val="24"/>
-              </w:rPr>
-            </w:pPr>
+                <w:sz w:val="24"/>
+                <w:szCs w:val="24"/>
+              </w:rPr>
+              <w:t>communiquer entre mentor et mentoré</w:t>
+            </w:r>
+          </w:p>
+          <w:p>
+            <w:pPr>
+              <w:spacing w:after="120"/>
+              <w:rPr>
+                <w:color w:val="000000" w:themeColor="text1"/>
+                <w:sz w:val="24"/>
+                <w:szCs w:val="24"/>
+              </w:rPr>
+            </w:pPr>
+            <w:proofErr w:type="gramStart"/>
+            <w:r>
+              <w:rPr>
+                <w:color w:val="000000" w:themeColor="text1"/>
+                <w:sz w:val="24"/>
+                <w:szCs w:val="24"/>
+              </w:rPr>
+              <w:t>mails</w:t>
+            </w:r>
+            <w:proofErr w:type="gramEnd"/>
+            <w:r>
+              <w:rPr>
+                <w:color w:val="000000" w:themeColor="text1"/>
+                <w:sz w:val="24"/>
+                <w:szCs w:val="24"/>
+              </w:rPr>
+              <w:t xml:space="preserve">, Skype, et aussi </w:t>
+            </w:r>
+            <w:proofErr w:type="spellStart"/>
+            <w:r>
+              <w:rPr>
+                <w:color w:val="000000" w:themeColor="text1"/>
+                <w:sz w:val="24"/>
+                <w:szCs w:val="24"/>
+              </w:rPr>
+              <w:t>Whatsapp</w:t>
+            </w:r>
+            <w:proofErr w:type="spellEnd"/>
             <w:r>
               <w:rPr>
                 <w:color w:val="000000" w:themeColor="text1"/>
@@ -4000,1014 +4198,6 @@
         </w:tc>
       </w:tr>
     </w:tbl>
-    <w:p>
-      <w:pPr>
-        <w:spacing w:after="120"/>
-        <w:rPr>
-          <w:sz w:val="24"/>
-          <w:szCs w:val="24"/>
-        </w:rPr>
-      </w:pPr>
-    </w:p>
-    <w:p>
-      <w:pPr>
-        <w:spacing w:after="120"/>
-        <w:rPr>
-          <w:sz w:val="24"/>
-          <w:szCs w:val="24"/>
-        </w:rPr>
-      </w:pPr>
-    </w:p>
-    <w:p>
-      <w:pPr>
-        <w:spacing w:after="120"/>
-        <w:rPr>
-          <w:sz w:val="24"/>
-          <w:szCs w:val="24"/>
-        </w:rPr>
-      </w:pPr>
-    </w:p>
-    <w:p>
-      <w:pPr>
-        <w:spacing w:after="120"/>
-        <w:rPr>
-          <w:sz w:val="24"/>
-          <w:szCs w:val="24"/>
-        </w:rPr>
-      </w:pPr>
-      <w:r>
-        <w:rPr>
-          <w:sz w:val="24"/>
-          <w:szCs w:val="24"/>
-        </w:rPr>
-        <w:t>.../...</w:t>
-      </w:r>
-    </w:p>
-    <w:p>
-      <w:pPr>
-        <w:spacing w:after="120"/>
-        <w:jc w:val="center"/>
-        <w:rPr>
-          <w:color w:val="4472C4" w:themeColor="accent1"/>
-          <w:sz w:val="32"/>
-          <w:szCs w:val="32"/>
-        </w:rPr>
-      </w:pPr>
-      <w:r>
-        <w:rPr>
-          <w:color w:val="4472C4" w:themeColor="accent1"/>
-          <w:sz w:val="32"/>
-          <w:szCs w:val="32"/>
-        </w:rPr>
-        <w:t>Document : I</w:t>
-      </w:r>
-      <w:r>
-        <w:rPr>
-          <w:color w:val="4472C4" w:themeColor="accent1"/>
-          <w:sz w:val="32"/>
-          <w:szCs w:val="32"/>
-        </w:rPr>
-        <w:t>nterview</w:t>
-      </w:r>
-      <w:r>
-        <w:rPr>
-          <w:color w:val="4472C4" w:themeColor="accent1"/>
-          <w:sz w:val="32"/>
-          <w:szCs w:val="32"/>
-        </w:rPr>
-        <w:t xml:space="preserve"> </w:t>
-      </w:r>
-    </w:p>
-    <w:tbl>
-      <w:tblPr>
-        <w:tblStyle w:val="Grilledutableau"/>
-        <w:tblW w:w="0" w:type="auto"/>
-        <w:tblLook w:val="04A0" w:firstRow="1" w:lastRow="0" w:firstColumn="1" w:lastColumn="0" w:noHBand="0" w:noVBand="1"/>
-      </w:tblPr>
-      <w:tblGrid>
-        <w:gridCol w:w="10456"/>
-      </w:tblGrid>
-      <w:tr>
-        <w:tc>
-          <w:tcPr>
-            <w:tcW w:w="10456" w:type="dxa"/>
-          </w:tcPr>
-          <w:p>
-            <w:pPr>
-              <w:spacing w:after="120"/>
-              <w:rPr>
-                <w:color w:val="000000" w:themeColor="text1"/>
-                <w:sz w:val="24"/>
-                <w:szCs w:val="24"/>
-              </w:rPr>
-            </w:pPr>
-            <w:r>
-              <w:rPr>
-                <w:color w:val="C00000"/>
-                <w:sz w:val="24"/>
-                <w:szCs w:val="24"/>
-              </w:rPr>
-              <w:t>Système</w:t>
-            </w:r>
-            <w:r>
-              <w:rPr>
-                <w:color w:val="C00000"/>
-                <w:sz w:val="24"/>
-                <w:szCs w:val="24"/>
-              </w:rPr>
-              <w:t> </w:t>
-            </w:r>
-            <w:r>
-              <w:rPr>
-                <w:color w:val="C00000"/>
-                <w:sz w:val="24"/>
-                <w:szCs w:val="24"/>
-              </w:rPr>
-              <w:t xml:space="preserve">: </w:t>
-            </w:r>
-            <w:r>
-              <w:rPr>
-                <w:color w:val="000000" w:themeColor="text1"/>
-                <w:sz w:val="24"/>
-                <w:szCs w:val="24"/>
-              </w:rPr>
-              <w:t>appli de mentorat</w:t>
-            </w:r>
-          </w:p>
-          <w:p>
-            <w:pPr>
-              <w:spacing w:after="120"/>
-              <w:rPr>
-                <w:color w:val="000000" w:themeColor="text1"/>
-                <w:sz w:val="24"/>
-                <w:szCs w:val="24"/>
-              </w:rPr>
-            </w:pPr>
-            <w:r>
-              <w:rPr>
-                <w:color w:val="C00000"/>
-                <w:sz w:val="24"/>
-                <w:szCs w:val="24"/>
-              </w:rPr>
-              <w:t xml:space="preserve">Scénario d’utilisation : </w:t>
-            </w:r>
-            <w:r>
-              <w:rPr>
-                <w:color w:val="000000" w:themeColor="text1"/>
-                <w:sz w:val="24"/>
-                <w:szCs w:val="24"/>
-              </w:rPr>
-              <w:t>s</w:t>
-            </w:r>
-          </w:p>
-          <w:p>
-            <w:pPr>
-              <w:spacing w:after="120"/>
-              <w:rPr>
-                <w:color w:val="000000" w:themeColor="text1"/>
-                <w:sz w:val="24"/>
-                <w:szCs w:val="24"/>
-              </w:rPr>
-            </w:pPr>
-            <w:r>
-              <w:rPr>
-                <w:color w:val="000000" w:themeColor="text1"/>
-                <w:sz w:val="24"/>
-                <w:szCs w:val="24"/>
-              </w:rPr>
-              <w:t>.</w:t>
-            </w:r>
-          </w:p>
-        </w:tc>
-      </w:tr>
-    </w:tbl>
-    <w:p>
-      <w:pPr>
-        <w:spacing w:after="120"/>
-        <w:rPr>
-          <w:sz w:val="24"/>
-          <w:szCs w:val="24"/>
-        </w:rPr>
-      </w:pPr>
-    </w:p>
-    <w:tbl>
-      <w:tblPr>
-        <w:tblStyle w:val="Grilledutableau"/>
-        <w:tblW w:w="0" w:type="auto"/>
-        <w:tblLook w:val="04A0" w:firstRow="1" w:lastRow="0" w:firstColumn="1" w:lastColumn="0" w:noHBand="0" w:noVBand="1"/>
-      </w:tblPr>
-      <w:tblGrid>
-        <w:gridCol w:w="10456"/>
-      </w:tblGrid>
-      <w:tr>
-        <w:tc>
-          <w:tcPr>
-            <w:tcW w:w="10456" w:type="dxa"/>
-          </w:tcPr>
-          <w:p>
-            <w:pPr>
-              <w:spacing w:after="120"/>
-              <w:rPr>
-                <w:color w:val="000000" w:themeColor="text1"/>
-                <w:sz w:val="24"/>
-                <w:szCs w:val="24"/>
-              </w:rPr>
-            </w:pPr>
-            <w:r>
-              <w:rPr>
-                <w:color w:val="C00000"/>
-                <w:sz w:val="24"/>
-                <w:szCs w:val="24"/>
-              </w:rPr>
-              <w:t>Système</w:t>
-            </w:r>
-            <w:r>
-              <w:rPr>
-                <w:color w:val="C00000"/>
-                <w:sz w:val="24"/>
-                <w:szCs w:val="24"/>
-              </w:rPr>
-              <w:t> </w:t>
-            </w:r>
-            <w:r>
-              <w:rPr>
-                <w:color w:val="C00000"/>
-                <w:sz w:val="24"/>
-                <w:szCs w:val="24"/>
-              </w:rPr>
-              <w:t xml:space="preserve">: </w:t>
-            </w:r>
-            <w:r>
-              <w:rPr>
-                <w:color w:val="000000" w:themeColor="text1"/>
-                <w:sz w:val="24"/>
-                <w:szCs w:val="24"/>
-              </w:rPr>
-              <w:t>appli de mentorat</w:t>
-            </w:r>
-          </w:p>
-          <w:p>
-            <w:pPr>
-              <w:spacing w:after="120"/>
-              <w:rPr>
-                <w:color w:val="000000" w:themeColor="text1"/>
-                <w:sz w:val="24"/>
-                <w:szCs w:val="24"/>
-              </w:rPr>
-            </w:pPr>
-            <w:r>
-              <w:rPr>
-                <w:color w:val="C00000"/>
-                <w:sz w:val="24"/>
-                <w:szCs w:val="24"/>
-              </w:rPr>
-              <w:t xml:space="preserve">Scénario d’utilisation : </w:t>
-            </w:r>
-            <w:r>
-              <w:rPr>
-                <w:color w:val="000000" w:themeColor="text1"/>
-                <w:sz w:val="24"/>
-                <w:szCs w:val="24"/>
-              </w:rPr>
-              <w:t>s</w:t>
-            </w:r>
-          </w:p>
-          <w:p>
-            <w:pPr>
-              <w:spacing w:after="120"/>
-              <w:rPr>
-                <w:color w:val="000000" w:themeColor="text1"/>
-                <w:sz w:val="24"/>
-                <w:szCs w:val="24"/>
-              </w:rPr>
-            </w:pPr>
-            <w:r>
-              <w:rPr>
-                <w:color w:val="000000" w:themeColor="text1"/>
-                <w:sz w:val="24"/>
-                <w:szCs w:val="24"/>
-              </w:rPr>
-              <w:t>.</w:t>
-            </w:r>
-          </w:p>
-        </w:tc>
-      </w:tr>
-    </w:tbl>
-    <w:p>
-      <w:pPr>
-        <w:spacing w:after="120"/>
-        <w:rPr>
-          <w:sz w:val="24"/>
-          <w:szCs w:val="24"/>
-        </w:rPr>
-      </w:pPr>
-    </w:p>
-    <w:tbl>
-      <w:tblPr>
-        <w:tblStyle w:val="Grilledutableau"/>
-        <w:tblW w:w="0" w:type="auto"/>
-        <w:tblLook w:val="04A0" w:firstRow="1" w:lastRow="0" w:firstColumn="1" w:lastColumn="0" w:noHBand="0" w:noVBand="1"/>
-      </w:tblPr>
-      <w:tblGrid>
-        <w:gridCol w:w="10456"/>
-      </w:tblGrid>
-      <w:tr>
-        <w:tc>
-          <w:tcPr>
-            <w:tcW w:w="10456" w:type="dxa"/>
-          </w:tcPr>
-          <w:p>
-            <w:pPr>
-              <w:spacing w:after="120"/>
-              <w:rPr>
-                <w:color w:val="000000" w:themeColor="text1"/>
-                <w:sz w:val="24"/>
-                <w:szCs w:val="24"/>
-              </w:rPr>
-            </w:pPr>
-            <w:r>
-              <w:rPr>
-                <w:color w:val="C00000"/>
-                <w:sz w:val="24"/>
-                <w:szCs w:val="24"/>
-              </w:rPr>
-              <w:t>Système</w:t>
-            </w:r>
-            <w:r>
-              <w:rPr>
-                <w:color w:val="C00000"/>
-                <w:sz w:val="24"/>
-                <w:szCs w:val="24"/>
-              </w:rPr>
-              <w:t> </w:t>
-            </w:r>
-            <w:r>
-              <w:rPr>
-                <w:color w:val="C00000"/>
-                <w:sz w:val="24"/>
-                <w:szCs w:val="24"/>
-              </w:rPr>
-              <w:t xml:space="preserve">: </w:t>
-            </w:r>
-            <w:r>
-              <w:rPr>
-                <w:color w:val="000000" w:themeColor="text1"/>
-                <w:sz w:val="24"/>
-                <w:szCs w:val="24"/>
-              </w:rPr>
-              <w:t>appli de mentorat</w:t>
-            </w:r>
-          </w:p>
-          <w:p>
-            <w:pPr>
-              <w:spacing w:after="120"/>
-              <w:rPr>
-                <w:color w:val="000000" w:themeColor="text1"/>
-                <w:sz w:val="24"/>
-                <w:szCs w:val="24"/>
-              </w:rPr>
-            </w:pPr>
-            <w:r>
-              <w:rPr>
-                <w:color w:val="C00000"/>
-                <w:sz w:val="24"/>
-                <w:szCs w:val="24"/>
-              </w:rPr>
-              <w:t xml:space="preserve">Scénario d’utilisation : </w:t>
-            </w:r>
-            <w:r>
-              <w:rPr>
-                <w:color w:val="000000" w:themeColor="text1"/>
-                <w:sz w:val="24"/>
-                <w:szCs w:val="24"/>
-              </w:rPr>
-              <w:t>s</w:t>
-            </w:r>
-          </w:p>
-          <w:p>
-            <w:pPr>
-              <w:spacing w:after="120"/>
-              <w:rPr>
-                <w:color w:val="000000" w:themeColor="text1"/>
-                <w:sz w:val="24"/>
-                <w:szCs w:val="24"/>
-              </w:rPr>
-            </w:pPr>
-            <w:r>
-              <w:rPr>
-                <w:color w:val="000000" w:themeColor="text1"/>
-                <w:sz w:val="24"/>
-                <w:szCs w:val="24"/>
-              </w:rPr>
-              <w:t>.</w:t>
-            </w:r>
-          </w:p>
-        </w:tc>
-      </w:tr>
-    </w:tbl>
-    <w:p>
-      <w:pPr>
-        <w:spacing w:after="120"/>
-        <w:rPr>
-          <w:sz w:val="24"/>
-          <w:szCs w:val="24"/>
-        </w:rPr>
-      </w:pPr>
-    </w:p>
-    <w:tbl>
-      <w:tblPr>
-        <w:tblStyle w:val="Grilledutableau"/>
-        <w:tblW w:w="0" w:type="auto"/>
-        <w:tblLook w:val="04A0" w:firstRow="1" w:lastRow="0" w:firstColumn="1" w:lastColumn="0" w:noHBand="0" w:noVBand="1"/>
-      </w:tblPr>
-      <w:tblGrid>
-        <w:gridCol w:w="10456"/>
-      </w:tblGrid>
-      <w:tr>
-        <w:tc>
-          <w:tcPr>
-            <w:tcW w:w="10456" w:type="dxa"/>
-          </w:tcPr>
-          <w:p>
-            <w:pPr>
-              <w:spacing w:after="120"/>
-              <w:rPr>
-                <w:color w:val="000000" w:themeColor="text1"/>
-                <w:sz w:val="24"/>
-                <w:szCs w:val="24"/>
-              </w:rPr>
-            </w:pPr>
-            <w:r>
-              <w:rPr>
-                <w:color w:val="C00000"/>
-                <w:sz w:val="24"/>
-                <w:szCs w:val="24"/>
-              </w:rPr>
-              <w:t>Système</w:t>
-            </w:r>
-            <w:r>
-              <w:rPr>
-                <w:color w:val="C00000"/>
-                <w:sz w:val="24"/>
-                <w:szCs w:val="24"/>
-              </w:rPr>
-              <w:t> </w:t>
-            </w:r>
-            <w:r>
-              <w:rPr>
-                <w:color w:val="C00000"/>
-                <w:sz w:val="24"/>
-                <w:szCs w:val="24"/>
-              </w:rPr>
-              <w:t xml:space="preserve">: </w:t>
-            </w:r>
-            <w:r>
-              <w:rPr>
-                <w:color w:val="000000" w:themeColor="text1"/>
-                <w:sz w:val="24"/>
-                <w:szCs w:val="24"/>
-              </w:rPr>
-              <w:t>appli de mentorat</w:t>
-            </w:r>
-          </w:p>
-          <w:p>
-            <w:pPr>
-              <w:spacing w:after="120"/>
-              <w:rPr>
-                <w:color w:val="000000" w:themeColor="text1"/>
-                <w:sz w:val="24"/>
-                <w:szCs w:val="24"/>
-              </w:rPr>
-            </w:pPr>
-            <w:r>
-              <w:rPr>
-                <w:color w:val="C00000"/>
-                <w:sz w:val="24"/>
-                <w:szCs w:val="24"/>
-              </w:rPr>
-              <w:t xml:space="preserve">Scénario d’utilisation : </w:t>
-            </w:r>
-            <w:r>
-              <w:rPr>
-                <w:color w:val="000000" w:themeColor="text1"/>
-                <w:sz w:val="24"/>
-                <w:szCs w:val="24"/>
-              </w:rPr>
-              <w:t>s</w:t>
-            </w:r>
-          </w:p>
-          <w:p>
-            <w:pPr>
-              <w:spacing w:after="120"/>
-              <w:rPr>
-                <w:color w:val="000000" w:themeColor="text1"/>
-                <w:sz w:val="24"/>
-                <w:szCs w:val="24"/>
-              </w:rPr>
-            </w:pPr>
-            <w:r>
-              <w:rPr>
-                <w:color w:val="000000" w:themeColor="text1"/>
-                <w:sz w:val="24"/>
-                <w:szCs w:val="24"/>
-              </w:rPr>
-              <w:t>.</w:t>
-            </w:r>
-          </w:p>
-        </w:tc>
-      </w:tr>
-    </w:tbl>
-    <w:p>
-      <w:pPr>
-        <w:spacing w:after="120"/>
-        <w:rPr>
-          <w:sz w:val="24"/>
-          <w:szCs w:val="24"/>
-        </w:rPr>
-      </w:pPr>
-    </w:p>
-    <w:tbl>
-      <w:tblPr>
-        <w:tblStyle w:val="Grilledutableau"/>
-        <w:tblW w:w="0" w:type="auto"/>
-        <w:tblLook w:val="04A0" w:firstRow="1" w:lastRow="0" w:firstColumn="1" w:lastColumn="0" w:noHBand="0" w:noVBand="1"/>
-      </w:tblPr>
-      <w:tblGrid>
-        <w:gridCol w:w="10456"/>
-      </w:tblGrid>
-      <w:tr>
-        <w:tc>
-          <w:tcPr>
-            <w:tcW w:w="10456" w:type="dxa"/>
-          </w:tcPr>
-          <w:p>
-            <w:pPr>
-              <w:spacing w:after="120"/>
-              <w:rPr>
-                <w:color w:val="000000" w:themeColor="text1"/>
-                <w:sz w:val="24"/>
-                <w:szCs w:val="24"/>
-              </w:rPr>
-            </w:pPr>
-            <w:r>
-              <w:rPr>
-                <w:color w:val="C00000"/>
-                <w:sz w:val="24"/>
-                <w:szCs w:val="24"/>
-              </w:rPr>
-              <w:t>Système</w:t>
-            </w:r>
-            <w:r>
-              <w:rPr>
-                <w:color w:val="C00000"/>
-                <w:sz w:val="24"/>
-                <w:szCs w:val="24"/>
-              </w:rPr>
-              <w:t> </w:t>
-            </w:r>
-            <w:r>
-              <w:rPr>
-                <w:color w:val="C00000"/>
-                <w:sz w:val="24"/>
-                <w:szCs w:val="24"/>
-              </w:rPr>
-              <w:t xml:space="preserve">: </w:t>
-            </w:r>
-            <w:r>
-              <w:rPr>
-                <w:color w:val="000000" w:themeColor="text1"/>
-                <w:sz w:val="24"/>
-                <w:szCs w:val="24"/>
-              </w:rPr>
-              <w:t>appli de mentorat</w:t>
-            </w:r>
-          </w:p>
-          <w:p>
-            <w:pPr>
-              <w:spacing w:after="120"/>
-              <w:rPr>
-                <w:color w:val="000000" w:themeColor="text1"/>
-                <w:sz w:val="24"/>
-                <w:szCs w:val="24"/>
-              </w:rPr>
-            </w:pPr>
-            <w:r>
-              <w:rPr>
-                <w:color w:val="C00000"/>
-                <w:sz w:val="24"/>
-                <w:szCs w:val="24"/>
-              </w:rPr>
-              <w:t xml:space="preserve">Scénario d’utilisation : </w:t>
-            </w:r>
-            <w:r>
-              <w:rPr>
-                <w:color w:val="000000" w:themeColor="text1"/>
-                <w:sz w:val="24"/>
-                <w:szCs w:val="24"/>
-              </w:rPr>
-              <w:t>s</w:t>
-            </w:r>
-          </w:p>
-          <w:p>
-            <w:pPr>
-              <w:spacing w:after="120"/>
-              <w:rPr>
-                <w:color w:val="000000" w:themeColor="text1"/>
-                <w:sz w:val="24"/>
-                <w:szCs w:val="24"/>
-              </w:rPr>
-            </w:pPr>
-            <w:r>
-              <w:rPr>
-                <w:color w:val="000000" w:themeColor="text1"/>
-                <w:sz w:val="24"/>
-                <w:szCs w:val="24"/>
-              </w:rPr>
-              <w:t>.</w:t>
-            </w:r>
-          </w:p>
-        </w:tc>
-      </w:tr>
-    </w:tbl>
-    <w:p>
-      <w:pPr>
-        <w:spacing w:after="120"/>
-        <w:rPr>
-          <w:sz w:val="24"/>
-          <w:szCs w:val="24"/>
-        </w:rPr>
-      </w:pPr>
-    </w:p>
-    <w:tbl>
-      <w:tblPr>
-        <w:tblStyle w:val="Grilledutableau"/>
-        <w:tblW w:w="0" w:type="auto"/>
-        <w:tblLook w:val="04A0" w:firstRow="1" w:lastRow="0" w:firstColumn="1" w:lastColumn="0" w:noHBand="0" w:noVBand="1"/>
-      </w:tblPr>
-      <w:tblGrid>
-        <w:gridCol w:w="10456"/>
-      </w:tblGrid>
-      <w:tr>
-        <w:tc>
-          <w:tcPr>
-            <w:tcW w:w="10456" w:type="dxa"/>
-          </w:tcPr>
-          <w:p>
-            <w:pPr>
-              <w:spacing w:after="120"/>
-              <w:rPr>
-                <w:color w:val="000000" w:themeColor="text1"/>
-                <w:sz w:val="24"/>
-                <w:szCs w:val="24"/>
-              </w:rPr>
-            </w:pPr>
-            <w:r>
-              <w:rPr>
-                <w:color w:val="C00000"/>
-                <w:sz w:val="24"/>
-                <w:szCs w:val="24"/>
-              </w:rPr>
-              <w:t>Système</w:t>
-            </w:r>
-            <w:r>
-              <w:rPr>
-                <w:color w:val="C00000"/>
-                <w:sz w:val="24"/>
-                <w:szCs w:val="24"/>
-              </w:rPr>
-              <w:t> </w:t>
-            </w:r>
-            <w:r>
-              <w:rPr>
-                <w:color w:val="C00000"/>
-                <w:sz w:val="24"/>
-                <w:szCs w:val="24"/>
-              </w:rPr>
-              <w:t xml:space="preserve">: </w:t>
-            </w:r>
-            <w:r>
-              <w:rPr>
-                <w:color w:val="000000" w:themeColor="text1"/>
-                <w:sz w:val="24"/>
-                <w:szCs w:val="24"/>
-              </w:rPr>
-              <w:t>appli de mentorat</w:t>
-            </w:r>
-          </w:p>
-          <w:p>
-            <w:pPr>
-              <w:spacing w:after="120"/>
-              <w:rPr>
-                <w:color w:val="000000" w:themeColor="text1"/>
-                <w:sz w:val="24"/>
-                <w:szCs w:val="24"/>
-              </w:rPr>
-            </w:pPr>
-            <w:r>
-              <w:rPr>
-                <w:color w:val="C00000"/>
-                <w:sz w:val="24"/>
-                <w:szCs w:val="24"/>
-              </w:rPr>
-              <w:t xml:space="preserve">Scénario d’utilisation : </w:t>
-            </w:r>
-            <w:r>
-              <w:rPr>
-                <w:color w:val="000000" w:themeColor="text1"/>
-                <w:sz w:val="24"/>
-                <w:szCs w:val="24"/>
-              </w:rPr>
-              <w:t>s</w:t>
-            </w:r>
-          </w:p>
-          <w:p>
-            <w:pPr>
-              <w:spacing w:after="120"/>
-              <w:rPr>
-                <w:color w:val="000000" w:themeColor="text1"/>
-                <w:sz w:val="24"/>
-                <w:szCs w:val="24"/>
-              </w:rPr>
-            </w:pPr>
-            <w:r>
-              <w:rPr>
-                <w:color w:val="000000" w:themeColor="text1"/>
-                <w:sz w:val="24"/>
-                <w:szCs w:val="24"/>
-              </w:rPr>
-              <w:t>.</w:t>
-            </w:r>
-          </w:p>
-        </w:tc>
-      </w:tr>
-    </w:tbl>
-    <w:p>
-      <w:pPr>
-        <w:spacing w:after="120"/>
-        <w:rPr>
-          <w:sz w:val="24"/>
-          <w:szCs w:val="24"/>
-        </w:rPr>
-      </w:pPr>
-    </w:p>
-    <w:tbl>
-      <w:tblPr>
-        <w:tblStyle w:val="Grilledutableau"/>
-        <w:tblW w:w="0" w:type="auto"/>
-        <w:tblLook w:val="04A0" w:firstRow="1" w:lastRow="0" w:firstColumn="1" w:lastColumn="0" w:noHBand="0" w:noVBand="1"/>
-      </w:tblPr>
-      <w:tblGrid>
-        <w:gridCol w:w="10456"/>
-      </w:tblGrid>
-      <w:tr>
-        <w:tc>
-          <w:tcPr>
-            <w:tcW w:w="10456" w:type="dxa"/>
-          </w:tcPr>
-          <w:p>
-            <w:pPr>
-              <w:spacing w:after="120"/>
-              <w:rPr>
-                <w:color w:val="000000" w:themeColor="text1"/>
-                <w:sz w:val="24"/>
-                <w:szCs w:val="24"/>
-              </w:rPr>
-            </w:pPr>
-            <w:r>
-              <w:rPr>
-                <w:color w:val="C00000"/>
-                <w:sz w:val="24"/>
-                <w:szCs w:val="24"/>
-              </w:rPr>
-              <w:t>Système</w:t>
-            </w:r>
-            <w:r>
-              <w:rPr>
-                <w:color w:val="C00000"/>
-                <w:sz w:val="24"/>
-                <w:szCs w:val="24"/>
-              </w:rPr>
-              <w:t> </w:t>
-            </w:r>
-            <w:r>
-              <w:rPr>
-                <w:color w:val="C00000"/>
-                <w:sz w:val="24"/>
-                <w:szCs w:val="24"/>
-              </w:rPr>
-              <w:t xml:space="preserve">: </w:t>
-            </w:r>
-            <w:r>
-              <w:rPr>
-                <w:color w:val="000000" w:themeColor="text1"/>
-                <w:sz w:val="24"/>
-                <w:szCs w:val="24"/>
-              </w:rPr>
-              <w:t>appli de mentorat</w:t>
-            </w:r>
-          </w:p>
-          <w:p>
-            <w:pPr>
-              <w:spacing w:after="120"/>
-              <w:rPr>
-                <w:color w:val="000000" w:themeColor="text1"/>
-                <w:sz w:val="24"/>
-                <w:szCs w:val="24"/>
-              </w:rPr>
-            </w:pPr>
-            <w:r>
-              <w:rPr>
-                <w:color w:val="C00000"/>
-                <w:sz w:val="24"/>
-                <w:szCs w:val="24"/>
-              </w:rPr>
-              <w:t xml:space="preserve">Scénario d’utilisation : </w:t>
-            </w:r>
-            <w:r>
-              <w:rPr>
-                <w:color w:val="000000" w:themeColor="text1"/>
-                <w:sz w:val="24"/>
-                <w:szCs w:val="24"/>
-              </w:rPr>
-              <w:t>s</w:t>
-            </w:r>
-          </w:p>
-          <w:p>
-            <w:pPr>
-              <w:spacing w:after="120"/>
-              <w:rPr>
-                <w:color w:val="000000" w:themeColor="text1"/>
-                <w:sz w:val="24"/>
-                <w:szCs w:val="24"/>
-              </w:rPr>
-            </w:pPr>
-            <w:r>
-              <w:rPr>
-                <w:color w:val="000000" w:themeColor="text1"/>
-                <w:sz w:val="24"/>
-                <w:szCs w:val="24"/>
-              </w:rPr>
-              <w:t>.</w:t>
-            </w:r>
-          </w:p>
-        </w:tc>
-      </w:tr>
-    </w:tbl>
-    <w:p>
-      <w:pPr>
-        <w:spacing w:after="120"/>
-        <w:rPr>
-          <w:sz w:val="24"/>
-          <w:szCs w:val="24"/>
-        </w:rPr>
-      </w:pPr>
-    </w:p>
-    <w:tbl>
-      <w:tblPr>
-        <w:tblStyle w:val="Grilledutableau"/>
-        <w:tblW w:w="0" w:type="auto"/>
-        <w:tblLook w:val="04A0" w:firstRow="1" w:lastRow="0" w:firstColumn="1" w:lastColumn="0" w:noHBand="0" w:noVBand="1"/>
-      </w:tblPr>
-      <w:tblGrid>
-        <w:gridCol w:w="10456"/>
-      </w:tblGrid>
-      <w:tr>
-        <w:tc>
-          <w:tcPr>
-            <w:tcW w:w="10456" w:type="dxa"/>
-          </w:tcPr>
-          <w:p>
-            <w:pPr>
-              <w:spacing w:after="120"/>
-              <w:rPr>
-                <w:color w:val="000000" w:themeColor="text1"/>
-                <w:sz w:val="24"/>
-                <w:szCs w:val="24"/>
-              </w:rPr>
-            </w:pPr>
-            <w:r>
-              <w:rPr>
-                <w:color w:val="C00000"/>
-                <w:sz w:val="24"/>
-                <w:szCs w:val="24"/>
-              </w:rPr>
-              <w:t>Système</w:t>
-            </w:r>
-            <w:r>
-              <w:rPr>
-                <w:color w:val="C00000"/>
-                <w:sz w:val="24"/>
-                <w:szCs w:val="24"/>
-              </w:rPr>
-              <w:t> </w:t>
-            </w:r>
-            <w:r>
-              <w:rPr>
-                <w:color w:val="C00000"/>
-                <w:sz w:val="24"/>
-                <w:szCs w:val="24"/>
-              </w:rPr>
-              <w:t xml:space="preserve">: </w:t>
-            </w:r>
-            <w:r>
-              <w:rPr>
-                <w:color w:val="000000" w:themeColor="text1"/>
-                <w:sz w:val="24"/>
-                <w:szCs w:val="24"/>
-              </w:rPr>
-              <w:t>appli de mentorat</w:t>
-            </w:r>
-          </w:p>
-          <w:p>
-            <w:pPr>
-              <w:spacing w:after="120"/>
-              <w:rPr>
-                <w:color w:val="000000" w:themeColor="text1"/>
-                <w:sz w:val="24"/>
-                <w:szCs w:val="24"/>
-              </w:rPr>
-            </w:pPr>
-            <w:r>
-              <w:rPr>
-                <w:color w:val="C00000"/>
-                <w:sz w:val="24"/>
-                <w:szCs w:val="24"/>
-              </w:rPr>
-              <w:t xml:space="preserve">Scénario d’utilisation : </w:t>
-            </w:r>
-            <w:r>
-              <w:rPr>
-                <w:color w:val="000000" w:themeColor="text1"/>
-                <w:sz w:val="24"/>
-                <w:szCs w:val="24"/>
-              </w:rPr>
-              <w:t>s</w:t>
-            </w:r>
-          </w:p>
-          <w:p>
-            <w:pPr>
-              <w:spacing w:after="120"/>
-              <w:rPr>
-                <w:color w:val="000000" w:themeColor="text1"/>
-                <w:sz w:val="24"/>
-                <w:szCs w:val="24"/>
-              </w:rPr>
-            </w:pPr>
-            <w:r>
-              <w:rPr>
-                <w:color w:val="000000" w:themeColor="text1"/>
-                <w:sz w:val="24"/>
-                <w:szCs w:val="24"/>
-              </w:rPr>
-              <w:t>.</w:t>
-            </w:r>
-          </w:p>
-        </w:tc>
-      </w:tr>
-    </w:tbl>
-    <w:p>
-      <w:pPr>
-        <w:spacing w:after="120"/>
-        <w:rPr>
-          <w:sz w:val="24"/>
-          <w:szCs w:val="24"/>
-        </w:rPr>
-      </w:pPr>
-    </w:p>
-    <w:p>
-      <w:pPr>
-        <w:spacing w:after="120"/>
-        <w:rPr>
-          <w:sz w:val="24"/>
-          <w:szCs w:val="24"/>
-        </w:rPr>
-      </w:pPr>
-    </w:p>
-    <w:p>
-      <w:pPr>
-        <w:spacing w:after="120"/>
-        <w:rPr>
-          <w:sz w:val="24"/>
-          <w:szCs w:val="24"/>
-        </w:rPr>
-      </w:pPr>
-    </w:p>
-    <w:p>
-      <w:pPr>
-        <w:spacing w:after="120"/>
-        <w:rPr>
-          <w:sz w:val="24"/>
-          <w:szCs w:val="24"/>
-        </w:rPr>
-      </w:pPr>
-      <w:r>
-        <w:rPr>
-          <w:sz w:val="24"/>
-          <w:szCs w:val="24"/>
-        </w:rPr>
-        <w:t>.../...</w:t>
-      </w:r>
-    </w:p>
     <w:p>
       <w:pPr>
         <w:spacing w:after="120"/>

</xml_diff>

<commit_message>
feat : first iteration, user stories and DUC : EventStorming.docx completed
</commit_message>
<xml_diff>
--- a/UserStories.docx
+++ b/UserStories.docx
@@ -1071,6 +1071,7 @@
               </w:rPr>
             </w:pPr>
             <w:bookmarkStart w:id="2" w:name="_Hlk80287584"/>
+            <w:bookmarkStart w:id="3" w:name="_Hlk80383382"/>
             <w:r>
               <w:rPr>
                 <w:color w:val="C00000"/>
@@ -1209,7 +1210,8 @@
                 <w:szCs w:val="24"/>
               </w:rPr>
             </w:pPr>
-            <w:bookmarkStart w:id="3" w:name="_Hlk80284440"/>
+            <w:bookmarkStart w:id="4" w:name="_Hlk80284440"/>
+            <w:bookmarkEnd w:id="3"/>
             <w:r>
               <w:rPr>
                 <w:color w:val="C00000"/>
@@ -1343,7 +1345,7 @@
           <w:tcPr>
             <w:tcW w:w="10456" w:type="dxa"/>
           </w:tcPr>
-          <w:bookmarkEnd w:id="3"/>
+          <w:bookmarkEnd w:id="4"/>
           <w:p>
             <w:pPr>
               <w:spacing w:after="120"/>
@@ -1632,6 +1634,7 @@
                 <w:szCs w:val="24"/>
               </w:rPr>
             </w:pPr>
+            <w:bookmarkStart w:id="5" w:name="_Hlk80383418"/>
             <w:r>
               <w:rPr>
                 <w:color w:val="C00000"/>
@@ -1765,6 +1768,7 @@
           <w:tcPr>
             <w:tcW w:w="10456" w:type="dxa"/>
           </w:tcPr>
+          <w:bookmarkEnd w:id="5"/>
           <w:p>
             <w:pPr>
               <w:spacing w:after="120"/>
@@ -2380,6 +2384,7 @@
                 <w:szCs w:val="24"/>
               </w:rPr>
             </w:pPr>
+            <w:bookmarkStart w:id="6" w:name="_Hlk80383313"/>
             <w:r>
               <w:rPr>
                 <w:color w:val="C00000"/>
@@ -2479,6 +2484,7 @@
           <w:tcPr>
             <w:tcW w:w="10456" w:type="dxa"/>
           </w:tcPr>
+          <w:bookmarkEnd w:id="6"/>
           <w:p>
             <w:pPr>
               <w:spacing w:after="120"/>
@@ -3248,6 +3254,7 @@
                 <w:szCs w:val="24"/>
               </w:rPr>
             </w:pPr>
+            <w:bookmarkStart w:id="7" w:name="_Hlk80383014"/>
             <w:r>
               <w:rPr>
                 <w:color w:val="C00000"/>
@@ -3397,6 +3404,7 @@
           <w:tcPr>
             <w:tcW w:w="10456" w:type="dxa"/>
           </w:tcPr>
+          <w:bookmarkEnd w:id="7"/>
           <w:p>
             <w:pPr>
               <w:spacing w:after="120"/>
@@ -3550,6 +3558,7 @@
                 <w:szCs w:val="24"/>
               </w:rPr>
             </w:pPr>
+            <w:bookmarkStart w:id="8" w:name="_Hlk80383027"/>
             <w:r>
               <w:rPr>
                 <w:color w:val="C00000"/>
@@ -3600,14 +3609,6 @@
               </w:rPr>
               <w:t xml:space="preserve">Scénario d’utilisation : </w:t>
             </w:r>
-            <w:r>
-              <w:rPr>
-                <w:color w:val="000000" w:themeColor="text1"/>
-                <w:sz w:val="24"/>
-                <w:szCs w:val="24"/>
-              </w:rPr>
-              <w:t>s</w:t>
-            </w:r>
           </w:p>
           <w:p>
             <w:pPr>
@@ -3626,41 +3627,29 @@
               </w:rPr>
               <w:t>« </w:t>
             </w:r>
-            <w:proofErr w:type="gramStart"/>
-            <w:r>
-              <w:rPr>
-                <w:color w:val="000000" w:themeColor="text1"/>
-                <w:sz w:val="24"/>
-                <w:szCs w:val="24"/>
-              </w:rPr>
-              <w:t>recevoir</w:t>
-            </w:r>
-            <w:proofErr w:type="gramEnd"/>
-            <w:r>
-              <w:rPr>
-                <w:color w:val="000000" w:themeColor="text1"/>
-                <w:sz w:val="24"/>
-                <w:szCs w:val="24"/>
-              </w:rPr>
-              <w:t xml:space="preserve"> des rappels si cela </w:t>
-            </w:r>
-            <w:proofErr w:type="spellStart"/>
-            <w:r>
-              <w:rPr>
-                <w:color w:val="000000" w:themeColor="text1"/>
-                <w:sz w:val="24"/>
-                <w:szCs w:val="24"/>
-              </w:rPr>
-              <w:t>faitlongtemps</w:t>
-            </w:r>
-            <w:proofErr w:type="spellEnd"/>
-            <w:r>
-              <w:rPr>
-                <w:color w:val="000000" w:themeColor="text1"/>
-                <w:sz w:val="24"/>
-                <w:szCs w:val="24"/>
-              </w:rPr>
-              <w:t xml:space="preserve"> que nous n’avons pas eu de session de mentorat.</w:t>
+            <w:r>
+              <w:rPr>
+                <w:color w:val="000000" w:themeColor="text1"/>
+                <w:sz w:val="24"/>
+                <w:szCs w:val="24"/>
+              </w:rPr>
+              <w:t>recevoir des rappels si cela fait</w:t>
+            </w:r>
+            <w:r>
+              <w:rPr>
+                <w:color w:val="000000" w:themeColor="text1"/>
+                <w:sz w:val="24"/>
+                <w:szCs w:val="24"/>
+              </w:rPr>
+              <w:t xml:space="preserve"> </w:t>
+            </w:r>
+            <w:r>
+              <w:rPr>
+                <w:color w:val="000000" w:themeColor="text1"/>
+                <w:sz w:val="24"/>
+                <w:szCs w:val="24"/>
+              </w:rPr>
+              <w:t>longtemps que nous n’avons pas eu de session de mentorat.</w:t>
             </w:r>
             <w:r>
               <w:rPr>
@@ -3683,6 +3672,7 @@
         </w:rPr>
       </w:pPr>
     </w:p>
+    <w:bookmarkEnd w:id="8"/>
     <w:p>
       <w:pPr>
         <w:spacing w:after="120"/>
@@ -3809,25 +3799,16 @@
               </w:rPr>
               <w:t xml:space="preserve">Scénario d’utilisation : </w:t>
             </w:r>
-            <w:r>
-              <w:rPr>
-                <w:color w:val="000000" w:themeColor="text1"/>
-                <w:sz w:val="24"/>
-                <w:szCs w:val="24"/>
-              </w:rPr>
-              <w:t>s</w:t>
-            </w:r>
-          </w:p>
-          <w:p>
-            <w:pPr>
-              <w:spacing w:after="120"/>
-              <w:rPr>
-                <w:color w:val="000000" w:themeColor="text1"/>
-                <w:sz w:val="24"/>
-                <w:szCs w:val="24"/>
-              </w:rPr>
-            </w:pPr>
-            <w:proofErr w:type="gramStart"/>
+          </w:p>
+          <w:p>
+            <w:pPr>
+              <w:spacing w:after="120"/>
+              <w:rPr>
+                <w:color w:val="000000" w:themeColor="text1"/>
+                <w:sz w:val="24"/>
+                <w:szCs w:val="24"/>
+              </w:rPr>
+            </w:pPr>
             <w:r>
               <w:rPr>
                 <w:color w:val="000000" w:themeColor="text1"/>
@@ -3842,16 +3823,7 @@
                 <w:sz w:val="24"/>
                 <w:szCs w:val="24"/>
               </w:rPr>
-              <w:t>aide</w:t>
-            </w:r>
-            <w:proofErr w:type="gramEnd"/>
-            <w:r>
-              <w:rPr>
-                <w:color w:val="000000" w:themeColor="text1"/>
-                <w:sz w:val="24"/>
-                <w:szCs w:val="24"/>
-              </w:rPr>
-              <w:t xml:space="preserve"> à </w:t>
+              <w:t xml:space="preserve">aide à </w:t>
             </w:r>
             <w:r>
               <w:rPr>
@@ -3979,14 +3951,6 @@
               </w:rPr>
               <w:t xml:space="preserve">Scénario d’utilisation : </w:t>
             </w:r>
-            <w:r>
-              <w:rPr>
-                <w:color w:val="000000" w:themeColor="text1"/>
-                <w:sz w:val="24"/>
-                <w:szCs w:val="24"/>
-              </w:rPr>
-              <w:t>s</w:t>
-            </w:r>
           </w:p>
           <w:p>
             <w:pPr>
@@ -4005,23 +3969,13 @@
               </w:rPr>
               <w:t>« </w:t>
             </w:r>
-            <w:proofErr w:type="gramStart"/>
-            <w:r>
-              <w:rPr>
-                <w:color w:val="000000" w:themeColor="text1"/>
-                <w:sz w:val="24"/>
-                <w:szCs w:val="24"/>
-              </w:rPr>
-              <w:t>un</w:t>
-            </w:r>
-            <w:proofErr w:type="gramEnd"/>
-            <w:r>
-              <w:rPr>
-                <w:color w:val="000000" w:themeColor="text1"/>
-                <w:sz w:val="24"/>
-                <w:szCs w:val="24"/>
-              </w:rPr>
-              <w:t xml:space="preserve"> journal de bord. Ça nous permettrait d’avoir un endroit</w:t>
+            <w:r>
+              <w:rPr>
+                <w:color w:val="000000" w:themeColor="text1"/>
+                <w:sz w:val="24"/>
+                <w:szCs w:val="24"/>
+              </w:rPr>
+              <w:t>un journal de bord. Ça nous permettrait d’avoir un endroit</w:t>
             </w:r>
             <w:r>
               <w:rPr>
@@ -4158,23 +4112,13 @@
                 <w:szCs w:val="24"/>
               </w:rPr>
             </w:pPr>
-            <w:proofErr w:type="gramStart"/>
-            <w:r>
-              <w:rPr>
-                <w:color w:val="000000" w:themeColor="text1"/>
-                <w:sz w:val="24"/>
-                <w:szCs w:val="24"/>
-              </w:rPr>
-              <w:t>mails</w:t>
-            </w:r>
-            <w:proofErr w:type="gramEnd"/>
-            <w:r>
-              <w:rPr>
-                <w:color w:val="000000" w:themeColor="text1"/>
-                <w:sz w:val="24"/>
-                <w:szCs w:val="24"/>
-              </w:rPr>
-              <w:t xml:space="preserve">, Skype, et aussi </w:t>
+            <w:r>
+              <w:rPr>
+                <w:color w:val="000000" w:themeColor="text1"/>
+                <w:sz w:val="24"/>
+                <w:szCs w:val="24"/>
+              </w:rPr>
+              <w:t xml:space="preserve">mails, Skype, et aussi </w:t>
             </w:r>
             <w:proofErr w:type="spellStart"/>
             <w:r>

</xml_diff>